<commit_message>
Analysis and Draft Edits
</commit_message>
<xml_diff>
--- a/CrSBr_ARPES_Excitons_LTL.docx
+++ b/CrSBr_ARPES_Excitons_LTL.docx
@@ -18,14 +18,33 @@
           <w:sz w:val="32"/>
           <w:szCs w:val="32"/>
         </w:rPr>
+        <w:t>Annihilation and Formation of Strongly Bound Excitons in Bulk CrSBr</w:t>
+      </w:r>
+    </w:p>
+    <w:p>
+      <w:pPr>
+        <w:rPr>
+          <w:rFonts w:ascii="Times New Roman" w:hAnsi="Times New Roman"/>
+          <w:b/>
+          <w:strike/>
+          <w:sz w:val="20"/>
+        </w:rPr>
+      </w:pPr>
+      <w:r>
+        <w:rPr>
+          <w:rFonts w:ascii="Times New Roman" w:hAnsi="Times New Roman"/>
+          <w:b/>
+          <w:strike/>
+          <w:sz w:val="20"/>
+        </w:rPr>
         <w:t>Ultrafast Exciton</w:t>
       </w:r>
       <w:r>
         <w:rPr>
           <w:rFonts w:ascii="Times New Roman" w:hAnsi="Times New Roman"/>
           <w:b/>
-          <w:sz w:val="32"/>
-          <w:szCs w:val="32"/>
+          <w:strike/>
+          <w:sz w:val="20"/>
         </w:rPr>
         <w:t xml:space="preserve"> and Carrier </w:t>
       </w:r>
@@ -33,8 +52,8 @@
         <w:rPr>
           <w:rFonts w:ascii="Times New Roman" w:hAnsi="Times New Roman"/>
           <w:b/>
-          <w:sz w:val="32"/>
-          <w:szCs w:val="32"/>
+          <w:strike/>
+          <w:sz w:val="20"/>
         </w:rPr>
         <w:t>Dynamics in Bulk CrSBr</w:t>
       </w:r>
@@ -516,7 +535,20 @@
         <w:rPr>
           <w:rFonts w:ascii="Times New Roman" w:hAnsi="Times New Roman"/>
         </w:rPr>
-        <w:t>[2D Magnets etc].</w:t>
+        <w:t>[</w:t>
+      </w:r>
+      <w:r>
+        <w:rPr>
+          <w:rFonts w:ascii="Times New Roman" w:hAnsi="Times New Roman"/>
+          <w:highlight w:val="yellow"/>
+        </w:rPr>
+        <w:t>2D Magnets etc</w:t>
+      </w:r>
+      <w:r>
+        <w:rPr>
+          <w:rFonts w:ascii="Times New Roman" w:hAnsi="Times New Roman"/>
+        </w:rPr>
+        <w:t>]</w:t>
       </w:r>
       <w:r>
         <w:rPr>
@@ -1050,20 +1082,85 @@
       <w:pPr>
         <w:rPr>
           <w:rFonts w:ascii="Times New Roman" w:hAnsi="Times New Roman"/>
-        </w:rPr>
-      </w:pPr>
-      <w:r>
-        <w:rPr>
-          <w:rFonts w:ascii="Times New Roman" w:hAnsi="Times New Roman"/>
           <w:b/>
         </w:rPr>
+      </w:pPr>
+    </w:p>
+    <w:p>
+      <w:pPr>
+        <w:rPr>
+          <w:rFonts w:ascii="Times New Roman" w:hAnsi="Times New Roman"/>
+          <w:b/>
+        </w:rPr>
+      </w:pPr>
+    </w:p>
+    <w:p>
+      <w:pPr>
+        <w:rPr>
+          <w:rFonts w:ascii="Times New Roman" w:hAnsi="Times New Roman"/>
+        </w:rPr>
+      </w:pPr>
+      <w:r>
+        <w:rPr>
+          <w:rFonts w:ascii="Times New Roman" w:hAnsi="Times New Roman"/>
+          <w:b/>
+        </w:rPr>
         <w:t xml:space="preserve">Figure 1. </w:t>
       </w:r>
       <w:r>
         <w:rPr>
           <w:rFonts w:ascii="Times New Roman" w:hAnsi="Times New Roman"/>
         </w:rPr>
-        <w:t xml:space="preserve">(a) E = 0 eV is referenced to the valence band maximum (VBM) peak at the </w:t>
+        <w:t>trARPES of bulk CrSBr</w:t>
+      </w:r>
+      <w:r>
+        <w:rPr>
+          <w:rFonts w:ascii="Times New Roman" w:hAnsi="Times New Roman"/>
+        </w:rPr>
+        <w:t>.</w:t>
+      </w:r>
+      <w:r>
+        <w:rPr>
+          <w:rFonts w:ascii="Times New Roman" w:hAnsi="Times New Roman"/>
+          <w:b/>
+        </w:rPr>
+        <w:t xml:space="preserve"> </w:t>
+      </w:r>
+      <w:r>
+        <w:rPr>
+          <w:rFonts w:ascii="Times New Roman" w:hAnsi="Times New Roman"/>
+        </w:rPr>
+        <w:t>(a)</w:t>
+      </w:r>
+      <w:r>
+        <w:rPr>
+          <w:rFonts w:ascii="Times New Roman" w:hAnsi="Times New Roman"/>
+        </w:rPr>
+        <w:t xml:space="preserve"> (b)</w:t>
+      </w:r>
+      <w:r>
+        <w:rPr>
+          <w:rFonts w:ascii="Times New Roman" w:hAnsi="Times New Roman"/>
+        </w:rPr>
+        <w:t xml:space="preserve"> trARPES experimental schematic.</w:t>
+      </w:r>
+      <w:r>
+        <w:rPr>
+          <w:rFonts w:ascii="Times New Roman" w:hAnsi="Times New Roman"/>
+        </w:rPr>
+        <w:t xml:space="preserve"> </w:t>
+      </w:r>
+      <w:r>
+        <w:rPr>
+          <w:rFonts w:ascii="Times New Roman" w:hAnsi="Times New Roman"/>
+        </w:rPr>
+        <w:t xml:space="preserve">(c). </w:t>
+      </w:r>
+      <w:r>
+        <w:rPr>
+          <w:rFonts w:ascii="Times New Roman" w:hAnsi="Times New Roman"/>
+        </w:rPr>
+        <w:t xml:space="preserve">E = 0 eV is referenced to the valence band maximum (VBM) peak at the </w:t>
       </w:r>
       <m:oMath>
         <m:r>
@@ -1082,14 +1179,6 @@
         </w:rPr>
         <w:t xml:space="preserve"> point.</w:t>
       </w:r>
-    </w:p>
-    <w:p>
-      <w:pPr>
-        <w:rPr>
-          <w:rFonts w:ascii="Times New Roman" w:hAnsi="Times New Roman"/>
-          <w:b/>
-        </w:rPr>
-      </w:pPr>
     </w:p>
     <w:p>
       <w:pPr>
@@ -3142,7 +3231,13 @@
         <w:rPr>
           <w:rFonts w:ascii="Times New Roman" w:hAnsi="Times New Roman"/>
         </w:rPr>
-        <w:t>Real-space e</w:t>
+        <w:t>Retrieval of the anisotropic r</w:t>
+      </w:r>
+      <w:r>
+        <w:rPr>
+          <w:rFonts w:ascii="Times New Roman" w:hAnsi="Times New Roman"/>
+        </w:rPr>
+        <w:t>eal-space e</w:t>
       </w:r>
       <w:r>
         <w:rPr>
@@ -3198,13 +3293,25 @@
         <w:rPr>
           <w:rFonts w:ascii="Times New Roman" w:hAnsi="Times New Roman"/>
         </w:rPr>
-        <w:t xml:space="preserve"> aniostropic</w:t>
-      </w:r>
-      <w:r>
-        <w:rPr>
-          <w:rFonts w:ascii="Times New Roman" w:hAnsi="Times New Roman"/>
-        </w:rPr>
-        <w:t xml:space="preserve"> exciton and conduction band in </w:t>
+        <w:t xml:space="preserve"> </w:t>
+      </w:r>
+      <w:r>
+        <w:rPr>
+          <w:rFonts w:ascii="Times New Roman" w:hAnsi="Times New Roman"/>
+        </w:rPr>
+        <w:t>exciton and conduction band</w:t>
+      </w:r>
+      <w:r>
+        <w:rPr>
+          <w:rFonts w:ascii="Times New Roman" w:hAnsi="Times New Roman"/>
+        </w:rPr>
+        <w:t xml:space="preserve"> electrons</w:t>
+      </w:r>
+      <w:r>
+        <w:rPr>
+          <w:rFonts w:ascii="Times New Roman" w:hAnsi="Times New Roman"/>
+        </w:rPr>
+        <w:t xml:space="preserve"> in </w:t>
       </w:r>
       <w:r>
         <w:rPr>
@@ -3236,7 +3343,13 @@
         <w:rPr>
           <w:rFonts w:ascii="Times New Roman" w:hAnsi="Times New Roman"/>
         </w:rPr>
-        <w:t>Excitation fluence-dependent dynamics.</w:t>
+        <w:t>Excita</w:t>
+      </w:r>
+      <w:r>
+        <w:rPr>
+          <w:rFonts w:ascii="Times New Roman" w:hAnsi="Times New Roman"/>
+        </w:rPr>
+        <w:t>tion fluence-dependent dynamics.</w:t>
       </w:r>
     </w:p>
     <w:p>
@@ -3813,13 +3926,6 @@
       <w:pPr>
         <w:rPr>
           <w:rFonts w:ascii="Times New Roman" w:hAnsi="Times New Roman"/>
-        </w:rPr>
-      </w:pPr>
-    </w:p>
-    <w:p>
-      <w:pPr>
-        <w:rPr>
-          <w:rFonts w:ascii="Times New Roman" w:hAnsi="Times New Roman"/>
           <w:b/>
         </w:rPr>
       </w:pPr>
@@ -4423,7 +4529,6 @@
       <w:pPr>
         <w:rPr>
           <w:rFonts w:ascii="Times New Roman" w:hAnsi="Times New Roman"/>
-          <w:b/>
         </w:rPr>
       </w:pPr>
       <w:r>
@@ -4448,7 +4553,19 @@
         <w:rPr>
           <w:rFonts w:ascii="Times New Roman" w:hAnsi="Times New Roman"/>
         </w:rPr>
-        <w:t>. In addition,</w:t>
+        <w:t>.</w:t>
+      </w:r>
+      <w:r>
+        <w:rPr>
+          <w:rFonts w:ascii="Times New Roman" w:hAnsi="Times New Roman"/>
+        </w:rPr>
+        <w:t xml:space="preserve"> Here, … [Signatures of MOTT?]</w:t>
+      </w:r>
+      <w:r>
+        <w:rPr>
+          <w:rFonts w:ascii="Times New Roman" w:hAnsi="Times New Roman"/>
+        </w:rPr>
+        <w:t xml:space="preserve"> In addition,</w:t>
       </w:r>
       <w:r>
         <w:rPr>
@@ -4478,13 +4595,31 @@
         <w:rPr>
           <w:rFonts w:ascii="Times New Roman" w:hAnsi="Times New Roman"/>
         </w:rPr>
+        <w:t xml:space="preserve">Auger-type, </w:t>
+      </w:r>
+      <w:r>
+        <w:rPr>
+          <w:rFonts w:ascii="Times New Roman" w:hAnsi="Times New Roman"/>
+        </w:rPr>
         <w:t>two-exciton</w:t>
       </w:r>
       <w:r>
         <w:rPr>
           <w:rFonts w:ascii="Times New Roman" w:hAnsi="Times New Roman"/>
         </w:rPr>
-        <w:t xml:space="preserve"> pathway, exciton-exciton annihilation (EEA), may occur </w:t>
+        <w:t xml:space="preserve"> </w:t>
+      </w:r>
+      <w:r>
+        <w:rPr>
+          <w:rFonts w:ascii="Times New Roman" w:hAnsi="Times New Roman"/>
+        </w:rPr>
+        <w:t>non-radiative decay pathway called</w:t>
+      </w:r>
+      <w:r>
+        <w:rPr>
+          <w:rFonts w:ascii="Times New Roman" w:hAnsi="Times New Roman"/>
+        </w:rPr>
+        <w:t xml:space="preserve"> exciton-exciton annihilation (EEA) may occur </w:t>
       </w:r>
       <w:r>
         <w:rPr>
@@ -4569,37 +4704,29 @@
         </w:rPr>
         <w:fldChar w:fldCharType="end"/>
       </w:r>
-    </w:p>
-    <w:p>
-      <w:pPr>
-        <w:rPr>
-          <w:rFonts w:ascii="Times New Roman" w:hAnsi="Times New Roman"/>
-        </w:rPr>
-      </w:pPr>
-    </w:p>
-    <w:p>
-      <w:pPr>
-        <w:rPr>
-          <w:rFonts w:ascii="Times New Roman" w:hAnsi="Times New Roman"/>
-        </w:rPr>
-      </w:pPr>
-      <w:r>
-        <w:rPr>
-          <w:rFonts w:ascii="Times New Roman" w:hAnsi="Times New Roman"/>
-        </w:rPr>
-        <w:t>The excitonic Mott transition has been a subject a large investigation. After the initial ~100 fs dynamics, the ionization ratio saturates to roughly 0.4 in our measurements.</w:t>
-      </w:r>
-      <w:r>
-        <w:rPr>
-          <w:rFonts w:ascii="Times New Roman" w:hAnsi="Times New Roman"/>
-        </w:rPr>
-        <w:t xml:space="preserve"> </w:t>
-      </w:r>
-      <w:r>
-        <w:rPr>
-          <w:rFonts w:ascii="Times New Roman" w:hAnsi="Times New Roman"/>
-        </w:rPr>
-        <w:t xml:space="preserve">Strong exciton-phonon coupling in CrSBr </w:t>
+      <w:r>
+        <w:rPr>
+          <w:rFonts w:ascii="Times New Roman" w:hAnsi="Times New Roman"/>
+        </w:rPr>
+        <w:t xml:space="preserve"> In this scenario, </w:t>
+      </w:r>
+      <w:r>
+        <w:rPr>
+          <w:rFonts w:ascii="Times New Roman" w:hAnsi="Times New Roman"/>
+        </w:rPr>
+        <w:t>one exciton non-radiatively recombines and leads to the disassociation of another excition, promoting its electron into the conduction band with excess energy.</w:t>
+      </w:r>
+      <w:r>
+        <w:rPr>
+          <w:rFonts w:ascii="Times New Roman" w:hAnsi="Times New Roman"/>
+        </w:rPr>
+        <w:t xml:space="preserve"> Exciton-exciton annihilation has been observed in …, </w:t>
+      </w:r>
+      <w:r>
+        <w:rPr>
+          <w:rFonts w:ascii="Times New Roman" w:hAnsi="Times New Roman"/>
+        </w:rPr>
+        <w:t xml:space="preserve">in TMDs </w:t>
       </w:r>
       <w:r>
         <w:rPr>
@@ -4611,19 +4738,7 @@
         <w:rPr>
           <w:rFonts w:ascii="Times New Roman" w:hAnsi="Times New Roman"/>
         </w:rPr>
-        <w:instrText xml:space="preserve"> ADDIN ZOTERO_ITEM CSL_CITATION {"citationID":"NhHsIEUp","properties":{"formattedCitation":"({\\i{}27})","plainCitation":"(27)","noteIndex":0},"citationItems":[{"id":2325,"uris":["http://zotero.org/users/8926575/items/HUIVSK2J"],"itemData":{"id":2325,"type":"article-journal","abstract":"The layered, air-stable van der Waals antiferromagnetic compound CrSBr exhibits pronounced coupling among its optical, electronic, and magnetic properties. As an example, exciton dynamics can be significantly influenced by lattice vibrations through exciton–phonon coupling. Using low-temperature photoluminescence spectroscopy, we demonstrate the effective coupling between excitons and phonons in nanometer-thick CrSBr. By careful analysis, we identify that the satellite peaks predominantly arise from the interaction between the exciton and an optical phonon with a frequency of 118 cm–1 (</w:instrText>
-      </w:r>
-      <w:r>
-        <w:rPr>
-          <w:rFonts w:ascii="Cambria Math" w:hAnsi="Cambria Math" w:cs="Cambria Math"/>
-        </w:rPr>
-        <w:instrText>∼</w:instrText>
-      </w:r>
-      <w:r>
-        <w:rPr>
-          <w:rFonts w:ascii="Times New Roman" w:hAnsi="Times New Roman"/>
-        </w:rPr>
-        <w:instrText xml:space="preserve">14.6 meV) due to the out-of-plane vibration of Br atoms. Power-dependent and temperature-dependent photoluminescence measurements support exciton–phonon coupling and indicate a coupling between magnetic and optical properties, suggesting the possibility of carrier localization in the material. The presence of strong coupling between the exciton and the lattice may have important implications for the design of light–matter interactions in magnetic semiconductors and provide insights into the exciton dynamics in CrSBr. This highlights the potential for exploiting exciton–phonon coupling to control the optical properties of layered antiferromagnetic materials.","container-title":"ACS Nano","DOI":"10.1021/acsnano.3c07236","ISSN":"1936-0851","issue":"4","journalAbbreviation":"ACS Nano","note":"publisher: American Chemical Society","page":"2898-2905","source":"ACS Publications","title":"Strong Exciton–Phonon Coupling as a Fingerprint of Magnetic Ordering in van der Waals Layered CrSBr","volume":"18","author":[{"family":"Lin","given":"Kaiman"},{"family":"Sun","given":"Xiaoxiao"},{"family":"Dirnberger","given":"Florian"},{"family":"Li","given":"Yi"},{"family":"Qu","given":"Jiang"},{"family":"Wen","given":"Peiting"},{"family":"Sofer","given":"Zdenek"},{"family":"Söll","given":"Aljoscha"},{"family":"Winnerl","given":"Stephan"},{"family":"Helm","given":"Manfred"},{"family":"Zhou","given":"Shengqiang"},{"family":"Dan","given":"Yaping"},{"family":"Prucnal","given":"Slawomir"}],"issued":{"date-parts":[["2024",1,30]]}}}],"schema":"https://github.com/citation-style-language/schema/raw/master/csl-citation.json"} </w:instrText>
+        <w:instrText xml:space="preserve"> ADDIN ZOTERO_ITEM CSL_CITATION {"citationID":"Y0O7yJHK","properties":{"unsorted":true,"formattedCitation":"({\\i{}26}, {\\i{}27})","plainCitation":"(26, 27)","noteIndex":0},"citationItems":[{"id":2327,"uris":["http://zotero.org/users/8926575/items/ZVY2ZIA7"],"itemData":{"id":2327,"type":"article-journal","container-title":"Physical Review B","DOI":"10.1103/PhysRevB.104.155416","ISSN":"2469-9950, 2469-9969","issue":"15","journalAbbreviation":"Phys. Rev. B","language":"en","page":"155416","source":"DOI.org (Crossref)","title":"Microscopic theory of exciton-exciton annihilation in two-dimensional semiconductors","volume":"104","author":[{"family":"Steinhoff","given":"Alexander"},{"family":"Jahnke","given":"Frank"},{"family":"Florian","given":"Matthias"}],"issued":{"date-parts":[["2021",10,11]]}}},{"id":177,"uris":["http://zotero.org/users/8926575/items/NUNCU7VN"],"itemData":{"id":177,"type":"article-journal","abstract":"Monolayer MoS2 is a direct-gap two-dimensional semiconductor that exhibits strong electron-hole interactions, leading to the formation of stable excitons and trions. Here we report the existence of efficient exciton-exciton annihilation, a four-body interaction, in this material. Exciton-exciton annihilation was identified experimentally in ultrafast transient absorption measurements through the emergence of a decay channel varying quadratically with exciton density. The rate of exciton-exciton annihilation was determined to be (4.3 +/- 1.1) x 10(-2) cm(2)/s at room temperature.","archive_location":"25171389","container-title":"Nano Lett","DOI":"10.1021/nl5021975","ISSN":"1530-6992 (Electronic) 1530-6984 (Linking)","issue":"10","note":"edition: 2014/08/30","page":"5625-9","title":"Observation of rapid exciton-exciton annihilation in monolayer molybdenum disulfide","volume":"14","author":[{"family":"Sun","given":"D."},{"family":"Rao","given":"Y."},{"family":"Reider","given":"G. A."},{"family":"Chen","given":"G."},{"family":"You","given":"Y."},{"family":"Brezin","given":"L."},{"family":"Harutyunyan","given":"A. R."},{"family":"Heinz","given":"T. F."}],"issued":{"date-parts":[["2014",10,8]]}}}],"schema":"https://github.com/citation-style-language/schema/raw/master/csl-citation.json"} </w:instrText>
       </w:r>
       <w:r>
         <w:rPr>
@@ -4645,75 +4760,14 @@
           <w:iCs/>
           <w:szCs w:val="24"/>
         </w:rPr>
-        <w:t>27</w:t>
-      </w:r>
-      <w:r>
-        <w:rPr>
-          <w:rFonts w:ascii="Times New Roman" w:hAnsi="Times New Roman"/>
-          <w:szCs w:val="24"/>
-        </w:rPr>
-        <w:t>)</w:t>
-      </w:r>
-      <w:r>
-        <w:rPr>
-          <w:rFonts w:ascii="Times New Roman" w:hAnsi="Times New Roman"/>
-        </w:rPr>
-        <w:fldChar w:fldCharType="end"/>
-      </w:r>
-      <w:r>
-        <w:rPr>
-          <w:rFonts w:ascii="Times New Roman" w:hAnsi="Times New Roman"/>
-        </w:rPr>
-        <w:t xml:space="preserve"> may also lead to enhanced phonon-assisted Auger-type decay pathways. </w:t>
-      </w:r>
-      <w:r>
-        <w:rPr>
-          <w:rFonts w:ascii="Times New Roman" w:hAnsi="Times New Roman"/>
-        </w:rPr>
-        <w:fldChar w:fldCharType="begin"/>
-      </w:r>
-      <w:r>
-        <w:rPr>
-          <w:rFonts w:ascii="Times New Roman" w:hAnsi="Times New Roman"/>
-        </w:rPr>
-        <w:instrText xml:space="preserve"> ADDIN ZOTERO_ITEM CSL_CITATION {"citationID":"D9xP2loa","properties":{"formattedCitation":"({\\i{}28}, {\\i{}29})","plainCitation":"(28, 29)","noteIndex":0},"citationItems":[{"id":2298,"uris":["http://zotero.org/users/8926575/items/8IUCTTKP"],"itemData":{"id":2298,"type":"article-journal","abstract":"We present a consistent first-principles methodology to study both direct and phonon-assisted Auger-Meitner recombination (AMR) in indirect-gap semiconductors that we apply to investigate the microscopic origin of AMR processes in silicon. Our results are in excellent agreement with experimental measurements and show that phonon-assisted contributions dominate the recombination rate in both </w:instrText>
-      </w:r>
-      <w:r>
-        <w:rPr>
-          <w:rFonts w:ascii="Cambria Math" w:hAnsi="Cambria Math" w:cs="Cambria Math"/>
-        </w:rPr>
-        <w:instrText>𝑛</w:instrText>
-      </w:r>
-      <w:r>
-        <w:rPr>
-          <w:rFonts w:ascii="Times New Roman" w:hAnsi="Times New Roman"/>
-        </w:rPr>
-        <w:instrText xml:space="preserve">-type and </w:instrText>
-      </w:r>
-      <w:r>
-        <w:rPr>
-          <w:rFonts w:ascii="Cambria Math" w:hAnsi="Cambria Math" w:cs="Cambria Math"/>
-        </w:rPr>
-        <w:instrText>𝑝</w:instrText>
-      </w:r>
-      <w:r>
-        <w:rPr>
-          <w:rFonts w:ascii="Times New Roman" w:hAnsi="Times New Roman"/>
-        </w:rPr>
-        <w:instrText xml:space="preserve">-type silicon, demonstrating the critical role of phonons in enabling AMR. We also decompose the overall rates into contributions from specific phonons and electronic valleys to further elucidate the microscopic origins of AMR. Our results highlight potential pathways to modify the AMR rate in silicon via strain engineering.","container-title":"Physical Review Letters","DOI":"10.1103/PhysRevLett.131.076902","issue":"7","journalAbbreviation":"Phys. Rev. Lett.","note":"publisher: American Physical Society","page":"076902","source":"APS","title":"Phonon-Assisted Auger-Meitner Recombination in Silicon from First Principles","volume":"131","author":[{"family":"Bushick","given":"Kyle"},{"family":"Kioupakis","given":"Emmanouil"}],"issued":{"date-parts":[["2023",8,15]]}}},{"id":2297,"uris":["http://zotero.org/users/8926575/items/E8UG7DDX"],"itemData":{"id":2297,"type":"article","abstract":"The competition between the radiative and nonradiative lifetimes determines the optical quantum yield and plays a crucial role in the potential optoelectronic applications of transition metal dichalcogenides (TMDC). Here, we show that, in the presence of free carriers, an additional nonradiative decay channel opens for excitons in TMDC monolayers. Although the usual Auger decay channel is suppressed at low doping levels by the simultaneous momentum and energy conservation laws, exciton-phonon coupling relaxes this suppression. By solving a Bethe-Salpeter Equation, we calculate the phonon-assisted Auger decay rates in four typical TMDCs as a function of doping, temperature, and dielectric environment. We find that even for a relatively low doping of 10$^{12}$ cm$^{-2}$, the nonradiative lifetime ranges from 16 ps to 165 ps in different TMDCs, offering competition to the radiative decay channel.","language":"en","note":"arXiv:2408.00097 [cond-mat]","number":"arXiv:2408.00097","publisher":"arXiv","source":"arXiv.org","title":"Phonon-Assisted Auger Decay of Excitons in Doped Transition Metal Dichalcogenide Monolayers","URL":"http://arxiv.org/abs/2408.00097","author":[{"family":"Scharf","given":"Benedikt"},{"family":"Perebeinos","given":"Vasili"}],"accessed":{"date-parts":[["2024",8,30]]},"issued":{"date-parts":[["2024",7,31]]}}}],"schema":"https://github.com/citation-style-language/schema/raw/master/csl-citation.json"} </w:instrText>
-      </w:r>
-      <w:r>
-        <w:rPr>
-          <w:rFonts w:ascii="Times New Roman" w:hAnsi="Times New Roman"/>
-        </w:rPr>
-        <w:fldChar w:fldCharType="separate"/>
-      </w:r>
-      <w:r>
-        <w:rPr>
-          <w:rFonts w:ascii="Times New Roman" w:hAnsi="Times New Roman"/>
-          <w:szCs w:val="24"/>
-        </w:rPr>
-        <w:t>(</w:t>
+        <w:t>26</w:t>
+      </w:r>
+      <w:r>
+        <w:rPr>
+          <w:rFonts w:ascii="Times New Roman" w:hAnsi="Times New Roman"/>
+          <w:szCs w:val="24"/>
+        </w:rPr>
+        <w:t xml:space="preserve">, </w:t>
       </w:r>
       <w:r>
         <w:rPr>
@@ -4722,14 +4776,51 @@
           <w:iCs/>
           <w:szCs w:val="24"/>
         </w:rPr>
-        <w:t>28</w:t>
-      </w:r>
-      <w:r>
-        <w:rPr>
-          <w:rFonts w:ascii="Times New Roman" w:hAnsi="Times New Roman"/>
-          <w:szCs w:val="24"/>
-        </w:rPr>
-        <w:t xml:space="preserve">, </w:t>
+        <w:t>27</w:t>
+      </w:r>
+      <w:r>
+        <w:rPr>
+          <w:rFonts w:ascii="Times New Roman" w:hAnsi="Times New Roman"/>
+          <w:szCs w:val="24"/>
+        </w:rPr>
+        <w:t>)</w:t>
+      </w:r>
+      <w:r>
+        <w:rPr>
+          <w:rFonts w:ascii="Times New Roman" w:hAnsi="Times New Roman"/>
+        </w:rPr>
+        <w:fldChar w:fldCharType="end"/>
+      </w:r>
+      <w:r>
+        <w:rPr>
+          <w:rFonts w:ascii="Times New Roman" w:hAnsi="Times New Roman"/>
+        </w:rPr>
+        <w:t xml:space="preserve">, as well as layered perovskites. </w:t>
+      </w:r>
+      <w:r>
+        <w:rPr>
+          <w:rFonts w:ascii="Times New Roman" w:hAnsi="Times New Roman"/>
+        </w:rPr>
+        <w:fldChar w:fldCharType="begin"/>
+      </w:r>
+      <w:r>
+        <w:rPr>
+          <w:rFonts w:ascii="Times New Roman" w:hAnsi="Times New Roman"/>
+        </w:rPr>
+        <w:instrText xml:space="preserve"> ADDIN ZOTERO_ITEM CSL_CITATION {"citationID":"RU6HjoNs","properties":{"formattedCitation":"({\\i{}28})","plainCitation":"(28)","noteIndex":0},"citationItems":[{"id":2334,"uris":["http://zotero.org/users/8926575/items/8C9BIJA3"],"itemData":{"id":2334,"type":"article-journal","abstract":"Two-dimensional Ruddlesden–Popper hybrid lead halide perovskites have become a major topic in perovskite optoelectronics. Here, we aim to unravel the ultrafast dynamics governing the evolution of charge carriers and excitons in these materials. Using a combination of ultrabroadband time-resolved THz (TRTS) and fluorescence upconversion spectroscopies, we find that sequential carrier cooling and exciton formation best explain the observed dynamics, while exciton–exciton interactions play an important role in the form of Auger heating and biexciton formation. We show that the presence of a longer-lived population of carriers is due to the latter processes and not to a Mott transition. Therefore, excitons still dominate at laser excitation densities. We use kinetic modeling to compare the phenethylammonium and butylammonium organic cations while investigating the stability of the resulting films. In addition, we demonstrate the capability of using ultrabroadband TRTS to study excitons in large binding energy semiconductors through spectral analysis at room temperature.","container-title":"The Journal of Physical Chemistry Letters","DOI":"10.1021/acs.jpclett.0c02425","issue":"18","journalAbbreviation":"J. Phys. Chem. Lett.","note":"publisher: American Chemical Society","page":"7692-7701","source":"ACS Publications","title":"Exciton and Carrier Dynamics in Two-Dimensional Perovskites","volume":"11","author":[{"family":"Burgos-Caminal","given":"Andrés"},{"family":"Socie","given":"Etienne"},{"family":"Bouduban","given":"Marine E. F."},{"family":"Moser","given":"Jacques-E."}],"issued":{"date-parts":[["2020",9,17]]}}}],"schema":"https://github.com/citation-style-language/schema/raw/master/csl-citation.json"} </w:instrText>
+      </w:r>
+      <w:r>
+        <w:rPr>
+          <w:rFonts w:ascii="Times New Roman" w:hAnsi="Times New Roman"/>
+        </w:rPr>
+        <w:fldChar w:fldCharType="separate"/>
+      </w:r>
+      <w:r>
+        <w:rPr>
+          <w:rFonts w:ascii="Times New Roman" w:hAnsi="Times New Roman"/>
+          <w:szCs w:val="24"/>
+        </w:rPr>
+        <w:t>(</w:t>
       </w:r>
       <w:r>
         <w:rPr>
@@ -4738,7 +4829,7 @@
           <w:iCs/>
           <w:szCs w:val="24"/>
         </w:rPr>
-        <w:t>29</w:t>
+        <w:t>28</w:t>
       </w:r>
       <w:r>
         <w:rPr>
@@ -4753,18 +4844,70 @@
         </w:rPr>
         <w:fldChar w:fldCharType="end"/>
       </w:r>
-    </w:p>
-    <w:p>
-      <w:pPr>
-        <w:rPr>
-          <w:rFonts w:ascii="Times New Roman" w:hAnsi="Times New Roman"/>
-        </w:rPr>
-      </w:pPr>
-      <w:r>
-        <w:rPr>
-          <w:rFonts w:ascii="Times New Roman" w:hAnsi="Times New Roman"/>
-        </w:rPr>
-        <w:t xml:space="preserve">Excitation density and the Mott transition </w:t>
+      <w:bookmarkStart w:id="0" w:name="_GoBack"/>
+      <w:bookmarkEnd w:id="0"/>
+    </w:p>
+    <w:p>
+      <w:pPr>
+        <w:rPr>
+          <w:rFonts w:ascii="Times New Roman" w:hAnsi="Times New Roman"/>
+        </w:rPr>
+      </w:pPr>
+      <w:r>
+        <w:rPr>
+          <w:rFonts w:ascii="Times New Roman" w:hAnsi="Times New Roman"/>
+        </w:rPr>
+        <w:t xml:space="preserve">In particular, debate has arisen over the abrupt or continuous nature of the excitonic Mott transition. While we observe a more-or-less continuous evolution of the dynamics and feature amplitudes, we do not resolve </w:t>
+      </w:r>
+      <w:r>
+        <w:rPr>
+          <w:rFonts w:ascii="Times New Roman" w:hAnsi="Times New Roman"/>
+        </w:rPr>
+        <w:t xml:space="preserve">either </w:t>
+      </w:r>
+      <w:r>
+        <w:rPr>
+          <w:rFonts w:ascii="Times New Roman" w:hAnsi="Times New Roman"/>
+        </w:rPr>
+        <w:t xml:space="preserve">a shift of the exciton </w:t>
+      </w:r>
+      <w:r>
+        <w:rPr>
+          <w:rFonts w:ascii="Times New Roman" w:hAnsi="Times New Roman"/>
+        </w:rPr>
+        <w:t xml:space="preserve">or conduction band features </w:t>
+      </w:r>
+      <w:r>
+        <w:rPr>
+          <w:rFonts w:ascii="Times New Roman" w:hAnsi="Times New Roman"/>
+        </w:rPr>
+        <w:t>that would be expected from a Mott transition (</w:t>
+      </w:r>
+      <w:r>
+        <w:rPr>
+          <w:rFonts w:ascii="Times New Roman" w:hAnsi="Times New Roman"/>
+          <w:b/>
+        </w:rPr>
+        <w:t>Figure S</w:t>
+      </w:r>
+      <w:r>
+        <w:rPr>
+          <w:rFonts w:ascii="Times New Roman" w:hAnsi="Times New Roman"/>
+        </w:rPr>
+        <w:t>).</w:t>
+      </w:r>
+    </w:p>
+    <w:p>
+      <w:pPr>
+        <w:rPr>
+          <w:rFonts w:ascii="Times New Roman" w:hAnsi="Times New Roman"/>
+        </w:rPr>
+      </w:pPr>
+      <w:r>
+        <w:rPr>
+          <w:rFonts w:ascii="Times New Roman" w:hAnsi="Times New Roman"/>
+        </w:rPr>
+        <w:t xml:space="preserve">Strong exciton-phonon coupling in CrSBr </w:t>
       </w:r>
       <w:r>
         <w:rPr>
@@ -4776,7 +4919,19 @@
         <w:rPr>
           <w:rFonts w:ascii="Times New Roman" w:hAnsi="Times New Roman"/>
         </w:rPr>
-        <w:instrText xml:space="preserve"> ADDIN ZOTERO_ITEM CSL_CITATION {"citationID":"6TfNiH8z","properties":{"formattedCitation":"({\\i{}30})","plainCitation":"(30)","noteIndex":0},"citationItems":[{"id":2272,"uris":["http://zotero.org/users/8926575/items/Y78W7BZA"],"itemData":{"id":2272,"type":"article-journal","abstract":"When electron-hole pairs are excited in a semiconductor, it is a priori not clear if they form a plasma of unbound fermionic particles or a gas of composite bosons called excitons. Usually, the exciton phase is associated with low temperatures. In atomically thin transition metal dichalcogenide semiconductors, excitons are particularly important even at room temperature due to strong Coulomb interaction and a large exciton density of states. Using state-of-the-art many-body theory, we show that the thermodynamic fission–fusion balance of excitons and electron-hole plasma can be efficiently tuned via the dielectric environment as well as charge carrier doping. We propose the observation of these effects by studying exciton satellites in photoemission and tunneling spectroscopy, which present direct solid-state counterparts of high-energy collider experiments on the induced fission of composite particles.","container-title":"Nature Communications","DOI":"10.1038/s41467-017-01298-6","ISSN":"2041-1723","issue":"1","journalAbbreviation":"Nat Commun","language":"en","license":"2017 The Author(s)","note":"publisher: Nature Publishing Group","page":"1166","source":"www.nature.com","title":"Exciton fission in monolayer transition metal dichalcogenide semiconductors","volume":"8","author":[{"family":"Steinhoff","given":"A."},{"family":"Florian","given":"M."},{"family":"Rösner","given":"M."},{"family":"Schönhoff","given":"G."},{"family":"Wehling","given":"T. O."},{"family":"Jahnke","given":"F."}],"issued":{"date-parts":[["2017",10,27]]}}}],"schema":"https://github.com/citation-style-language/schema/raw/master/csl-citation.json"} </w:instrText>
+        <w:instrText xml:space="preserve"> ADDIN ZOTERO_ITEM CSL_CITATION {"citationID":"NhHsIEUp","properties":{"formattedCitation":"({\\i{}29})","plainCitation":"(29)","noteIndex":0},"citationItems":[{"id":2325,"uris":["http://zotero.org/users/8926575/items/HUIVSK2J"],"itemData":{"id":2325,"type":"article-journal","abstract":"The layered, air-stable van der Waals antiferromagnetic compound CrSBr exhibits pronounced coupling among its optical, electronic, and magnetic properties. As an example, exciton dynamics can be significantly influenced by lattice vibrations through exciton–phonon coupling. Using low-temperature photoluminescence spectroscopy, we demonstrate the effective coupling between excitons and phonons in nanometer-thick CrSBr. By careful analysis, we identify that the satellite peaks predominantly arise from the interaction between the exciton and an optical phonon with a frequency of 118 cm–1 (</w:instrText>
+      </w:r>
+      <w:r>
+        <w:rPr>
+          <w:rFonts w:ascii="Cambria Math" w:hAnsi="Cambria Math" w:cs="Cambria Math"/>
+        </w:rPr>
+        <w:instrText>∼</w:instrText>
+      </w:r>
+      <w:r>
+        <w:rPr>
+          <w:rFonts w:ascii="Times New Roman" w:hAnsi="Times New Roman"/>
+        </w:rPr>
+        <w:instrText xml:space="preserve">14.6 meV) due to the out-of-plane vibration of Br atoms. Power-dependent and temperature-dependent photoluminescence measurements support exciton–phonon coupling and indicate a coupling between magnetic and optical properties, suggesting the possibility of carrier localization in the material. The presence of strong coupling between the exciton and the lattice may have important implications for the design of light–matter interactions in magnetic semiconductors and provide insights into the exciton dynamics in CrSBr. This highlights the potential for exploiting exciton–phonon coupling to control the optical properties of layered antiferromagnetic materials.","container-title":"ACS Nano","DOI":"10.1021/acsnano.3c07236","ISSN":"1936-0851","issue":"4","journalAbbreviation":"ACS Nano","note":"publisher: American Chemical Society","page":"2898-2905","source":"ACS Publications","title":"Strong Exciton–Phonon Coupling as a Fingerprint of Magnetic Ordering in van der Waals Layered CrSBr","volume":"18","author":[{"family":"Lin","given":"Kaiman"},{"family":"Sun","given":"Xiaoxiao"},{"family":"Dirnberger","given":"Florian"},{"family":"Li","given":"Yi"},{"family":"Qu","given":"Jiang"},{"family":"Wen","given":"Peiting"},{"family":"Sofer","given":"Zdenek"},{"family":"Söll","given":"Aljoscha"},{"family":"Winnerl","given":"Stephan"},{"family":"Helm","given":"Manfred"},{"family":"Zhou","given":"Shengqiang"},{"family":"Dan","given":"Yaping"},{"family":"Prucnal","given":"Slawomir"}],"issued":{"date-parts":[["2024",1,30]]}}}],"schema":"https://github.com/citation-style-language/schema/raw/master/csl-citation.json"} </w:instrText>
       </w:r>
       <w:r>
         <w:rPr>
@@ -4798,7 +4953,7 @@
           <w:iCs/>
           <w:szCs w:val="24"/>
         </w:rPr>
-        <w:t>30</w:t>
+        <w:t>29</w:t>
       </w:r>
       <w:r>
         <w:rPr>
@@ -4817,7 +4972,7 @@
         <w:rPr>
           <w:rFonts w:ascii="Times New Roman" w:hAnsi="Times New Roman"/>
         </w:rPr>
-        <w:t xml:space="preserve"> in transition metal dichalcogenides. </w:t>
+        <w:t xml:space="preserve"> may also lead to enhanced phonon-assisted Auger-type decay pathways. </w:t>
       </w:r>
       <w:r>
         <w:rPr>
@@ -4829,7 +4984,31 @@
         <w:rPr>
           <w:rFonts w:ascii="Times New Roman" w:hAnsi="Times New Roman"/>
         </w:rPr>
-        <w:instrText xml:space="preserve"> ADDIN ZOTERO_ITEM CSL_CITATION {"citationID":"93GtRysB","properties":{"formattedCitation":"({\\i{}31})","plainCitation":"(31)","noteIndex":0},"citationItems":[{"id":2276,"uris":["http://zotero.org/users/8926575/items/XUCHG93R"],"itemData":{"id":2276,"type":"article-journal","container-title":"Physical Review Letters","DOI":"10.1103/PhysRevLett.125.096401","ISSN":"0031-9007, 1079-7114","issue":"9","journalAbbreviation":"Phys. Rev. Lett.","language":"en","page":"096401","source":"DOI.org (Crossref)","title":"Observation of an Excitonic Mott Transition Through Ultrafast Core- &lt;i&gt;cum&lt;/i&gt; -Conduction Photoemission Spectroscopy","volume":"125","author":[{"family":"Dendzik","given":"Maciej"},{"family":"Xian","given":"R. Patrick"},{"family":"Perfetto","given":"Enrico"},{"family":"Sangalli","given":"Davide"},{"family":"Kutnyakhov","given":"Dmytro"},{"family":"Dong","given":"Shuo"},{"family":"Beaulieu","given":"Samuel"},{"family":"Pincelli","given":"Tommaso"},{"family":"Pressacco","given":"Federico"},{"family":"Curcio","given":"Davide"},{"family":"Agustsson","given":"Steinn Ymir"},{"family":"Heber","given":"Michael"},{"family":"Hauer","given":"Jasper"},{"family":"Wurth","given":"Wilfried"},{"family":"Brenner","given":"Günter"},{"family":"Acremann","given":"Yves"},{"family":"Hofmann","given":"Philip"},{"family":"Wolf","given":"Martin"},{"family":"Marini","given":"Andrea"},{"family":"Stefanucci","given":"Gianluca"},{"family":"Rettig","given":"Laurenz"},{"family":"Ernstorfer","given":"Ralph"}],"issued":{"date-parts":[["2020",8,24]]}}}],"schema":"https://github.com/citation-style-language/schema/raw/master/csl-citation.json"} </w:instrText>
+        <w:instrText xml:space="preserve"> ADDIN ZOTERO_ITEM CSL_CITATION {"citationID":"D9xP2loa","properties":{"formattedCitation":"({\\i{}30}, {\\i{}31})","plainCitation":"(30, 31)","noteIndex":0},"citationItems":[{"id":2298,"uris":["http://zotero.org/users/8926575/items/8IUCTTKP"],"itemData":{"id":2298,"type":"article-journal","abstract":"We present a consistent first-principles methodology to study both direct and phonon-assisted Auger-Meitner recombination (AMR) in indirect-gap semiconductors that we apply to investigate the microscopic origin of AMR processes in silicon. Our results are in excellent agreement with experimental measurements and show that phonon-assisted contributions dominate the recombination rate in both </w:instrText>
+      </w:r>
+      <w:r>
+        <w:rPr>
+          <w:rFonts w:ascii="Cambria Math" w:hAnsi="Cambria Math" w:cs="Cambria Math"/>
+        </w:rPr>
+        <w:instrText>𝑛</w:instrText>
+      </w:r>
+      <w:r>
+        <w:rPr>
+          <w:rFonts w:ascii="Times New Roman" w:hAnsi="Times New Roman"/>
+        </w:rPr>
+        <w:instrText xml:space="preserve">-type and </w:instrText>
+      </w:r>
+      <w:r>
+        <w:rPr>
+          <w:rFonts w:ascii="Cambria Math" w:hAnsi="Cambria Math" w:cs="Cambria Math"/>
+        </w:rPr>
+        <w:instrText>𝑝</w:instrText>
+      </w:r>
+      <w:r>
+        <w:rPr>
+          <w:rFonts w:ascii="Times New Roman" w:hAnsi="Times New Roman"/>
+        </w:rPr>
+        <w:instrText xml:space="preserve">-type silicon, demonstrating the critical role of phonons in enabling AMR. We also decompose the overall rates into contributions from specific phonons and electronic valleys to further elucidate the microscopic origins of AMR. Our results highlight potential pathways to modify the AMR rate in silicon via strain engineering.","container-title":"Physical Review Letters","DOI":"10.1103/PhysRevLett.131.076902","issue":"7","journalAbbreviation":"Phys. Rev. Lett.","note":"publisher: American Physical Society","page":"076902","source":"APS","title":"Phonon-Assisted Auger-Meitner Recombination in Silicon from First Principles","volume":"131","author":[{"family":"Bushick","given":"Kyle"},{"family":"Kioupakis","given":"Emmanouil"}],"issued":{"date-parts":[["2023",8,15]]}}},{"id":2297,"uris":["http://zotero.org/users/8926575/items/E8UG7DDX"],"itemData":{"id":2297,"type":"article","abstract":"The competition between the radiative and nonradiative lifetimes determines the optical quantum yield and plays a crucial role in the potential optoelectronic applications of transition metal dichalcogenides (TMDC). Here, we show that, in the presence of free carriers, an additional nonradiative decay channel opens for excitons in TMDC monolayers. Although the usual Auger decay channel is suppressed at low doping levels by the simultaneous momentum and energy conservation laws, exciton-phonon coupling relaxes this suppression. By solving a Bethe-Salpeter Equation, we calculate the phonon-assisted Auger decay rates in four typical TMDCs as a function of doping, temperature, and dielectric environment. We find that even for a relatively low doping of 10$^{12}$ cm$^{-2}$, the nonradiative lifetime ranges from 16 ps to 165 ps in different TMDCs, offering competition to the radiative decay channel.","language":"en","note":"arXiv:2408.00097 [cond-mat]","number":"arXiv:2408.00097","publisher":"arXiv","source":"arXiv.org","title":"Phonon-Assisted Auger Decay of Excitons in Doped Transition Metal Dichalcogenide Monolayers","URL":"http://arxiv.org/abs/2408.00097","author":[{"family":"Scharf","given":"Benedikt"},{"family":"Perebeinos","given":"Vasili"}],"accessed":{"date-parts":[["2024",8,30]]},"issued":{"date-parts":[["2024",7,31]]}}}],"schema":"https://github.com/citation-style-language/schema/raw/master/csl-citation.json"} </w:instrText>
       </w:r>
       <w:r>
         <w:rPr>
@@ -4851,58 +5030,14 @@
           <w:iCs/>
           <w:szCs w:val="24"/>
         </w:rPr>
-        <w:t>31</w:t>
-      </w:r>
-      <w:r>
-        <w:rPr>
-          <w:rFonts w:ascii="Times New Roman" w:hAnsi="Times New Roman"/>
-          <w:szCs w:val="24"/>
-        </w:rPr>
-        <w:t>)</w:t>
-      </w:r>
-      <w:r>
-        <w:rPr>
-          <w:rFonts w:ascii="Times New Roman" w:hAnsi="Times New Roman"/>
-        </w:rPr>
-        <w:fldChar w:fldCharType="end"/>
-      </w:r>
-    </w:p>
-    <w:p>
-      <w:pPr>
-        <w:rPr>
-          <w:rFonts w:ascii="Times New Roman" w:hAnsi="Times New Roman"/>
-        </w:rPr>
-      </w:pPr>
-      <w:r>
-        <w:rPr>
-          <w:rFonts w:ascii="Times New Roman" w:hAnsi="Times New Roman"/>
-        </w:rPr>
-        <w:t xml:space="preserve">Bistability </w:t>
-      </w:r>
-      <w:r>
-        <w:rPr>
-          <w:rFonts w:ascii="Times New Roman" w:hAnsi="Times New Roman"/>
-        </w:rPr>
-        <w:fldChar w:fldCharType="begin"/>
-      </w:r>
-      <w:r>
-        <w:rPr>
-          <w:rFonts w:ascii="Times New Roman" w:hAnsi="Times New Roman"/>
-        </w:rPr>
-        <w:instrText xml:space="preserve"> ADDIN ZOTERO_ITEM CSL_CITATION {"citationID":"bTE9eH3a","properties":{"formattedCitation":"({\\i{}32})","plainCitation":"(32)","noteIndex":0},"citationItems":[{"id":2284,"uris":["http://zotero.org/users/8926575/items/6VKRBQXW"],"itemData":{"id":2284,"type":"article-journal","abstract":"We perform a rate equation analysis of the dynamics of the exciton Mott transition (EMT) assuming a detailed balance between excitons and unbound electron–hole (e–h) pairs. Using the Saha equation and adopting an empirical expression for the band-gap renormalization effect caused by unbound e–h pairs, we show that the ionization ratio of excitons exhibits bistability as a function of the total e–h pair density at low temperatures. We demonstrate that an incubation time emerges in the dynamics of the EMT from the oversaturated exciton gas phase on the verge of the bistable region. The incubation time shows slowing down behavior when the pair density approaches saddle-node bifurcation of the hysteresis curve of the exciton ionization ratio.","container-title":"Journal of the Physical Society of Japan","DOI":"10.7566/JPSJ.86.103702","ISSN":"0031-9015","issue":"10","journalAbbreviation":"J. Phys. Soc. Jpn.","note":"publisher: The Physical Society of Japan","page":"103702","source":"journals.jps.jp (Atypon)","title":"Rate Equation Analysis of the Dynamics of First-order Exciton Mott Transition","volume":"86","author":[{"family":"Sekiguchi","given":"Fumiya"},{"family":"Shimano","given":"Ryo"}],"issued":{"date-parts":[["2017",10,15]]}}}],"schema":"https://github.com/citation-style-language/schema/raw/master/csl-citation.json"} </w:instrText>
-      </w:r>
-      <w:r>
-        <w:rPr>
-          <w:rFonts w:ascii="Times New Roman" w:hAnsi="Times New Roman"/>
-        </w:rPr>
-        <w:fldChar w:fldCharType="separate"/>
-      </w:r>
-      <w:r>
-        <w:rPr>
-          <w:rFonts w:ascii="Times New Roman" w:hAnsi="Times New Roman"/>
-          <w:szCs w:val="24"/>
-        </w:rPr>
-        <w:t>(</w:t>
+        <w:t>30</w:t>
+      </w:r>
+      <w:r>
+        <w:rPr>
+          <w:rFonts w:ascii="Times New Roman" w:hAnsi="Times New Roman"/>
+          <w:szCs w:val="24"/>
+        </w:rPr>
+        <w:t xml:space="preserve">, </w:t>
       </w:r>
       <w:r>
         <w:rPr>
@@ -4911,7 +5046,7 @@
           <w:iCs/>
           <w:szCs w:val="24"/>
         </w:rPr>
-        <w:t>32</w:t>
+        <w:t>31</w:t>
       </w:r>
       <w:r>
         <w:rPr>
@@ -4926,21 +5061,107 @@
         </w:rPr>
         <w:fldChar w:fldCharType="end"/>
       </w:r>
-      <w:bookmarkStart w:id="0" w:name="_GoBack"/>
-      <w:bookmarkEnd w:id="0"/>
-    </w:p>
-    <w:p>
-      <w:pPr>
-        <w:rPr>
-          <w:rFonts w:ascii="Times New Roman" w:hAnsi="Times New Roman"/>
-          <w:b/>
-        </w:rPr>
-      </w:pPr>
-      <w:r>
-        <w:rPr>
-          <w:rFonts w:ascii="Times New Roman" w:hAnsi="Times New Roman"/>
-        </w:rPr>
-        <w:t xml:space="preserve">EEA in TMDs </w:t>
+    </w:p>
+    <w:p>
+      <w:pPr>
+        <w:rPr>
+          <w:rFonts w:ascii="Times New Roman" w:hAnsi="Times New Roman"/>
+        </w:rPr>
+      </w:pPr>
+      <w:r>
+        <w:rPr>
+          <w:rFonts w:ascii="Times New Roman" w:hAnsi="Times New Roman"/>
+        </w:rPr>
+        <w:t>[</w:t>
+      </w:r>
+      <w:r>
+        <w:rPr>
+          <w:rFonts w:ascii="Times New Roman" w:hAnsi="Times New Roman"/>
+          <w:color w:val="000000" w:themeColor="text1"/>
+          <w:highlight w:val="yellow"/>
+        </w:rPr>
+        <w:t>MOTT OR NOT?</w:t>
+      </w:r>
+      <w:r>
+        <w:rPr>
+          <w:rFonts w:ascii="Times New Roman" w:hAnsi="Times New Roman"/>
+          <w:color w:val="000000" w:themeColor="text1"/>
+        </w:rPr>
+        <w:t>]</w:t>
+      </w:r>
+      <w:r>
+        <w:rPr>
+          <w:rFonts w:ascii="Times New Roman" w:hAnsi="Times New Roman"/>
+          <w:color w:val="000000" w:themeColor="text1"/>
+        </w:rPr>
+        <w:t xml:space="preserve"> </w:t>
+      </w:r>
+    </w:p>
+    <w:p>
+      <w:pPr>
+        <w:rPr>
+          <w:rFonts w:ascii="Times New Roman" w:hAnsi="Times New Roman"/>
+        </w:rPr>
+      </w:pPr>
+      <w:r>
+        <w:rPr>
+          <w:rFonts w:ascii="Times New Roman" w:hAnsi="Times New Roman"/>
+        </w:rPr>
+        <w:t>To gain further insight into the observed dynamics and test our theory of EEA in CrSBr, w</w:t>
+      </w:r>
+      <w:r>
+        <w:rPr>
+          <w:rFonts w:ascii="Times New Roman" w:hAnsi="Times New Roman"/>
+        </w:rPr>
+        <w:t xml:space="preserve">e </w:t>
+      </w:r>
+      <w:r>
+        <w:rPr>
+          <w:rFonts w:ascii="Times New Roman" w:hAnsi="Times New Roman"/>
+        </w:rPr>
+        <w:t xml:space="preserve">develop a </w:t>
+      </w:r>
+      <w:r>
+        <w:rPr>
+          <w:rFonts w:ascii="Times New Roman" w:hAnsi="Times New Roman"/>
+        </w:rPr>
+        <w:t>rate-equation model co</w:t>
+      </w:r>
+      <w:r>
+        <w:rPr>
+          <w:rFonts w:ascii="Times New Roman" w:hAnsi="Times New Roman"/>
+        </w:rPr>
+        <w:t xml:space="preserve">nsidering exciton recombination, </w:t>
+      </w:r>
+      <w:r>
+        <w:rPr>
+          <w:rFonts w:ascii="Times New Roman" w:hAnsi="Times New Roman"/>
+        </w:rPr>
+        <w:t xml:space="preserve">exciton-exciton annihilation, in </w:t>
+      </w:r>
+      <w:r>
+        <w:rPr>
+          <w:rFonts w:ascii="Times New Roman" w:hAnsi="Times New Roman"/>
+        </w:rPr>
+        <w:t>and</w:t>
+      </w:r>
+      <w:r>
+        <w:rPr>
+          <w:rFonts w:ascii="Times New Roman" w:hAnsi="Times New Roman"/>
+        </w:rPr>
+        <w:t xml:space="preserve"> exciton formation from free carriers</w:t>
+      </w:r>
+      <w:r>
+        <w:rPr>
+          <w:rFonts w:ascii="Times New Roman" w:hAnsi="Times New Roman"/>
+        </w:rPr>
+        <w:t xml:space="preserve"> (Eq. 1)</w:t>
+      </w:r>
+      <w:r>
+        <w:rPr>
+          <w:rFonts w:ascii="Times New Roman" w:hAnsi="Times New Roman"/>
+        </w:rPr>
+        <w:t xml:space="preserve">. </w:t>
       </w:r>
       <w:r>
         <w:rPr>
@@ -4952,7 +5173,7 @@
         <w:rPr>
           <w:rFonts w:ascii="Times New Roman" w:hAnsi="Times New Roman"/>
         </w:rPr>
-        <w:instrText xml:space="preserve"> ADDIN ZOTERO_ITEM CSL_CITATION {"citationID":"GhiJJmaM","properties":{"formattedCitation":"({\\i{}26})","plainCitation":"(26)","noteIndex":0},"citationItems":[{"id":2327,"uris":["http://zotero.org/users/8926575/items/ZVY2ZIA7"],"itemData":{"id":2327,"type":"article-journal","container-title":"Physical Review B","DOI":"10.1103/PhysRevB.104.155416","ISSN":"2469-9950, 2469-9969","issue":"15","journalAbbreviation":"Phys. Rev. B","language":"en","page":"155416","source":"DOI.org (Crossref)","title":"Microscopic theory of exciton-exciton annihilation in two-dimensional semiconductors","volume":"104","author":[{"family":"Steinhoff","given":"Alexander"},{"family":"Jahnke","given":"Frank"},{"family":"Florian","given":"Matthias"}],"issued":{"date-parts":[["2021",10,11]]}}}],"schema":"https://github.com/citation-style-language/schema/raw/master/csl-citation.json"} </w:instrText>
+        <w:instrText xml:space="preserve"> ADDIN ZOTERO_ITEM CSL_CITATION {"citationID":"9Q0Rp1Tq","properties":{"formattedCitation":"({\\i{}28})","plainCitation":"(28)","noteIndex":0},"citationItems":[{"id":2334,"uris":["http://zotero.org/users/8926575/items/8C9BIJA3"],"itemData":{"id":2334,"type":"article-journal","abstract":"Two-dimensional Ruddlesden–Popper hybrid lead halide perovskites have become a major topic in perovskite optoelectronics. Here, we aim to unravel the ultrafast dynamics governing the evolution of charge carriers and excitons in these materials. Using a combination of ultrabroadband time-resolved THz (TRTS) and fluorescence upconversion spectroscopies, we find that sequential carrier cooling and exciton formation best explain the observed dynamics, while exciton–exciton interactions play an important role in the form of Auger heating and biexciton formation. We show that the presence of a longer-lived population of carriers is due to the latter processes and not to a Mott transition. Therefore, excitons still dominate at laser excitation densities. We use kinetic modeling to compare the phenethylammonium and butylammonium organic cations while investigating the stability of the resulting films. In addition, we demonstrate the capability of using ultrabroadband TRTS to study excitons in large binding energy semiconductors through spectral analysis at room temperature.","container-title":"The Journal of Physical Chemistry Letters","DOI":"10.1021/acs.jpclett.0c02425","issue":"18","journalAbbreviation":"J. Phys. Chem. Lett.","note":"publisher: American Chemical Society","page":"7692-7701","source":"ACS Publications","title":"Exciton and Carrier Dynamics in Two-Dimensional Perovskites","volume":"11","author":[{"family":"Burgos-Caminal","given":"Andrés"},{"family":"Socie","given":"Etienne"},{"family":"Bouduban","given":"Marine E. F."},{"family":"Moser","given":"Jacques-E."}],"issued":{"date-parts":[["2020",9,17]]}}}],"schema":"https://github.com/citation-style-language/schema/raw/master/csl-citation.json"} </w:instrText>
       </w:r>
       <w:r>
         <w:rPr>
@@ -4974,7 +5195,7 @@
           <w:iCs/>
           <w:szCs w:val="24"/>
         </w:rPr>
-        <w:t>26</w:t>
+        <w:t>28</w:t>
       </w:r>
       <w:r>
         <w:rPr>
@@ -4989,33 +5210,6 @@
         </w:rPr>
         <w:fldChar w:fldCharType="end"/>
       </w:r>
-    </w:p>
-    <w:p>
-      <w:pPr>
-        <w:rPr>
-          <w:rFonts w:ascii="Times New Roman" w:hAnsi="Times New Roman"/>
-        </w:rPr>
-      </w:pPr>
-    </w:p>
-    <w:p>
-      <w:pPr>
-        <w:rPr>
-          <w:rFonts w:ascii="Times New Roman" w:hAnsi="Times New Roman"/>
-        </w:rPr>
-      </w:pPr>
-      <w:r>
-        <w:rPr>
-          <w:rFonts w:ascii="Times New Roman" w:hAnsi="Times New Roman"/>
-        </w:rPr>
-        <w:t>Exciton-exciton annihilation is a second-order, Auger-type decay process in which one exciton non-radiatively recombines and leads to the disassociation of another excition, promoting its electron into the conduction band with excess energy.</w:t>
-      </w:r>
-    </w:p>
-    <w:p>
-      <w:pPr>
-        <w:rPr>
-          <w:rFonts w:ascii="Times New Roman" w:hAnsi="Times New Roman"/>
-        </w:rPr>
-      </w:pPr>
       <w:r>
         <w:rPr>
           <w:rFonts w:ascii="Times New Roman" w:hAnsi="Times New Roman"/>
@@ -5026,25 +5220,105 @@
         <w:rPr>
           <w:rFonts w:ascii="Times New Roman" w:hAnsi="Times New Roman"/>
         </w:rPr>
-        <w:t>We do not</w:t>
-      </w:r>
-      <w:r>
-        <w:rPr>
-          <w:rFonts w:ascii="Times New Roman" w:hAnsi="Times New Roman"/>
-        </w:rPr>
-        <w:t xml:space="preserve"> observe any notice</w:t>
-      </w:r>
-      <w:r>
-        <w:rPr>
-          <w:rFonts w:ascii="Times New Roman" w:hAnsi="Times New Roman"/>
-        </w:rPr>
-        <w:t>able shift in the X or CB peak positions as a function of delay time (</w:t>
+        <w:t>We globally</w:t>
+      </w:r>
+      <w:r>
+        <w:rPr>
+          <w:rFonts w:ascii="Times New Roman" w:hAnsi="Times New Roman"/>
+        </w:rPr>
+        <w:t xml:space="preserve"> fit the exciton and conduction band electron dynamics</w:t>
+      </w:r>
+      <w:r>
+        <w:rPr>
+          <w:rFonts w:ascii="Times New Roman" w:hAnsi="Times New Roman"/>
+        </w:rPr>
+        <w:t xml:space="preserve"> at multiple fluences</w:t>
+      </w:r>
+      <w:r>
+        <w:rPr>
+          <w:rFonts w:ascii="Times New Roman" w:hAnsi="Times New Roman"/>
+        </w:rPr>
+        <w:t xml:space="preserve"> </w:t>
+      </w:r>
+      <w:r>
+        <w:rPr>
+          <w:rFonts w:ascii="Times New Roman" w:hAnsi="Times New Roman"/>
+        </w:rPr>
+        <w:t>to this EEA-based model, (</w:t>
       </w:r>
       <w:r>
         <w:rPr>
           <w:rFonts w:ascii="Times New Roman" w:hAnsi="Times New Roman"/>
           <w:b/>
         </w:rPr>
+        <w:t>Figure 5</w:t>
+      </w:r>
+      <w:r>
+        <w:rPr>
+          <w:rFonts w:ascii="Times New Roman" w:hAnsi="Times New Roman"/>
+        </w:rPr>
+        <w:t>).</w:t>
+      </w:r>
+      <w:r>
+        <w:rPr>
+          <w:rFonts w:ascii="Times New Roman" w:hAnsi="Times New Roman"/>
+        </w:rPr>
+        <w:t xml:space="preserve"> Overall, this model qualitatively reproduces our observations well, including the evolution of the rise time of the conduction band feature and the faster </w:t>
+      </w:r>
+      <w:r>
+        <w:rPr>
+          <w:rFonts w:ascii="Times New Roman" w:hAnsi="Times New Roman"/>
+        </w:rPr>
+        <w:t xml:space="preserve">initial </w:t>
+      </w:r>
+      <w:r>
+        <w:rPr>
+          <w:rFonts w:ascii="Times New Roman" w:hAnsi="Times New Roman"/>
+        </w:rPr>
+        <w:t xml:space="preserve">decay dynamics of the exciton signal with increasing </w:t>
+      </w:r>
+      <w:r>
+        <w:rPr>
+          <w:rFonts w:ascii="Times New Roman" w:hAnsi="Times New Roman"/>
+        </w:rPr>
+        <w:t xml:space="preserve">excitation </w:t>
+      </w:r>
+      <w:r>
+        <w:rPr>
+          <w:rFonts w:ascii="Times New Roman" w:hAnsi="Times New Roman"/>
+        </w:rPr>
+        <w:t xml:space="preserve">fluence. We extract global time constants </w:t>
+      </w:r>
+      <w:r>
+        <w:rPr>
+          <w:rFonts w:ascii="Times New Roman" w:hAnsi="Times New Roman"/>
+          <w:highlight w:val="yellow"/>
+        </w:rPr>
+        <w:t>of ~ ps, fs, and fs</w:t>
+      </w:r>
+      <w:r>
+        <w:rPr>
+          <w:rFonts w:ascii="Times New Roman" w:hAnsi="Times New Roman"/>
+        </w:rPr>
+        <w:t xml:space="preserve"> for the exciton recombination, annihilation, and formation, respectively. While we have fit the time constants globally, considering both time traces for all fluences simultaneously, we </w:t>
+      </w:r>
+      <w:r>
+        <w:rPr>
+          <w:rFonts w:ascii="Times New Roman" w:hAnsi="Times New Roman"/>
+        </w:rPr>
+        <w:t>include independent free parameters to</w:t>
+      </w:r>
+      <w:r>
+        <w:rPr>
+          <w:rFonts w:ascii="Times New Roman" w:hAnsi="Times New Roman"/>
+        </w:rPr>
+        <w:t xml:space="preserve"> fit the amplitudes of each curve (</w:t>
+      </w:r>
+      <w:r>
+        <w:rPr>
+          <w:rFonts w:ascii="Times New Roman" w:hAnsi="Times New Roman"/>
+          <w:b/>
+        </w:rPr>
         <w:t>Figure S</w:t>
       </w:r>
       <w:r>
@@ -5053,307 +5327,853 @@
         </w:rPr>
         <w:t>).</w:t>
       </w:r>
-    </w:p>
-    <w:p>
-      <w:pPr>
-        <w:rPr>
-          <w:rFonts w:ascii="Times New Roman" w:hAnsi="Times New Roman"/>
-        </w:rPr>
-      </w:pPr>
-      <w:r>
-        <w:rPr>
-          <w:rFonts w:ascii="Times New Roman" w:hAnsi="Times New Roman"/>
-        </w:rPr>
-        <w:t xml:space="preserve">We </w:t>
-      </w:r>
-      <w:r>
-        <w:rPr>
-          <w:rFonts w:ascii="Times New Roman" w:hAnsi="Times New Roman"/>
-        </w:rPr>
-        <w:t xml:space="preserve">globally </w:t>
-      </w:r>
-      <w:r>
-        <w:rPr>
-          <w:rFonts w:ascii="Times New Roman" w:hAnsi="Times New Roman"/>
-        </w:rPr>
-        <w:t xml:space="preserve">fit the exciton and conduction band electron dynamics presented in </w:t>
+      <w:r>
+        <w:rPr>
+          <w:rFonts w:ascii="Times New Roman" w:hAnsi="Times New Roman"/>
+        </w:rPr>
+        <w:t xml:space="preserve"> Based on this model, we have uncovered a strong EEA in bulk CrSBr as a prominent decay pathway for photoexcited excitons.</w:t>
+      </w:r>
+    </w:p>
+    <w:p>
+      <w:pPr>
+        <w:pStyle w:val="NormalWeb"/>
+        <w:spacing w:before="0" w:beforeAutospacing="0" w:after="0" w:afterAutospacing="0"/>
+        <w:ind w:firstLine="720"/>
+        <w:jc w:val="center"/>
+        <w:rPr>
+          <w:rFonts w:eastAsia="Times New Roman"/>
+          <w:iCs/>
+          <w:color w:val="000000" w:themeColor="text1"/>
+          <w:kern w:val="24"/>
+        </w:rPr>
+      </w:pPr>
+      <m:oMathPara>
+        <m:oMathParaPr>
+          <m:jc m:val="left"/>
+        </m:oMathParaPr>
+        <m:oMath>
+          <m:f>
+            <m:fPr>
+              <m:ctrlPr>
+                <w:rPr>
+                  <w:rFonts w:ascii="Cambria Math" w:hAnsi="Cambria Math" w:cstheme="minorBidi"/>
+                  <w:i/>
+                  <w:iCs/>
+                  <w:color w:val="000000" w:themeColor="text1"/>
+                  <w:kern w:val="24"/>
+                </w:rPr>
+              </m:ctrlPr>
+            </m:fPr>
+            <m:num>
+              <m:r>
+                <w:rPr>
+                  <w:rFonts w:ascii="Cambria Math" w:hAnsi="Cambria Math" w:cstheme="minorBidi"/>
+                  <w:color w:val="000000" w:themeColor="text1"/>
+                  <w:kern w:val="24"/>
+                </w:rPr>
+                <m:t>d</m:t>
+              </m:r>
+              <m:sSub>
+                <m:sSubPr>
+                  <m:ctrlPr>
+                    <w:rPr>
+                      <w:rFonts w:ascii="Cambria Math" w:hAnsi="Cambria Math" w:cstheme="minorBidi"/>
+                      <w:i/>
+                      <w:iCs/>
+                      <w:color w:val="000000" w:themeColor="text1"/>
+                      <w:kern w:val="24"/>
+                    </w:rPr>
+                  </m:ctrlPr>
+                </m:sSubPr>
+                <m:e>
+                  <m:r>
+                    <w:rPr>
+                      <w:rFonts w:ascii="Cambria Math" w:hAnsi="Cambria Math" w:cstheme="minorBidi"/>
+                      <w:color w:val="000000" w:themeColor="text1"/>
+                      <w:kern w:val="24"/>
+                    </w:rPr>
+                    <m:t>N</m:t>
+                  </m:r>
+                </m:e>
+                <m:sub>
+                  <m:r>
+                    <w:rPr>
+                      <w:rFonts w:ascii="Cambria Math" w:hAnsi="Cambria Math" w:cstheme="minorBidi"/>
+                      <w:color w:val="000000" w:themeColor="text1"/>
+                      <w:kern w:val="24"/>
+                    </w:rPr>
+                    <m:t>X</m:t>
+                  </m:r>
+                </m:sub>
+              </m:sSub>
+            </m:num>
+            <m:den>
+              <m:r>
+                <w:rPr>
+                  <w:rFonts w:ascii="Cambria Math" w:hAnsi="Cambria Math" w:cstheme="minorBidi"/>
+                  <w:color w:val="000000" w:themeColor="text1"/>
+                  <w:kern w:val="24"/>
+                </w:rPr>
+                <m:t>dt</m:t>
+              </m:r>
+            </m:den>
+          </m:f>
+          <m:r>
+            <w:rPr>
+              <w:rFonts w:ascii="Cambria Math" w:hAnsi="Cambria Math" w:cstheme="minorBidi"/>
+              <w:color w:val="000000" w:themeColor="text1"/>
+              <w:kern w:val="24"/>
+            </w:rPr>
+            <m:t>=</m:t>
+          </m:r>
+          <m:sSub>
+            <m:sSubPr>
+              <m:ctrlPr>
+                <w:rPr>
+                  <w:rFonts w:ascii="Cambria Math" w:hAnsi="Cambria Math" w:cstheme="minorBidi"/>
+                  <w:i/>
+                  <w:iCs/>
+                  <w:color w:val="000000" w:themeColor="text1"/>
+                  <w:kern w:val="24"/>
+                </w:rPr>
+              </m:ctrlPr>
+            </m:sSubPr>
+            <m:e>
+              <m:r>
+                <w:rPr>
+                  <w:rFonts w:ascii="Cambria Math" w:hAnsi="Cambria Math" w:cstheme="minorBidi"/>
+                  <w:color w:val="000000" w:themeColor="text1"/>
+                  <w:kern w:val="24"/>
+                </w:rPr>
+                <m:t>a*F</m:t>
+              </m:r>
+            </m:e>
+            <m:sub>
+              <m:r>
+                <w:rPr>
+                  <w:rFonts w:ascii="Cambria Math" w:hAnsi="Cambria Math" w:cstheme="minorBidi"/>
+                  <w:color w:val="000000" w:themeColor="text1"/>
+                  <w:kern w:val="24"/>
+                </w:rPr>
+                <m:t>i</m:t>
+              </m:r>
+            </m:sub>
+          </m:sSub>
+          <m:r>
+            <w:rPr>
+              <w:rFonts w:ascii="Cambria Math" w:hAnsi="Cambria Math" w:cstheme="minorBidi"/>
+              <w:color w:val="000000" w:themeColor="text1"/>
+              <w:kern w:val="24"/>
+            </w:rPr>
+            <m:t>*G-</m:t>
+          </m:r>
+          <m:f>
+            <m:fPr>
+              <m:ctrlPr>
+                <w:rPr>
+                  <w:rFonts w:ascii="Cambria Math" w:hAnsi="Cambria Math" w:cstheme="minorBidi"/>
+                  <w:i/>
+                  <w:iCs/>
+                  <w:color w:val="000000" w:themeColor="text1"/>
+                  <w:kern w:val="24"/>
+                </w:rPr>
+              </m:ctrlPr>
+            </m:fPr>
+            <m:num>
+              <m:sSub>
+                <m:sSubPr>
+                  <m:ctrlPr>
+                    <w:rPr>
+                      <w:rFonts w:ascii="Cambria Math" w:hAnsi="Cambria Math" w:cstheme="minorBidi"/>
+                      <w:i/>
+                      <w:iCs/>
+                      <w:color w:val="000000" w:themeColor="text1"/>
+                      <w:kern w:val="24"/>
+                    </w:rPr>
+                  </m:ctrlPr>
+                </m:sSubPr>
+                <m:e>
+                  <m:r>
+                    <w:rPr>
+                      <w:rFonts w:ascii="Cambria Math" w:hAnsi="Cambria Math" w:cstheme="minorBidi"/>
+                      <w:color w:val="000000" w:themeColor="text1"/>
+                      <w:kern w:val="24"/>
+                    </w:rPr>
+                    <m:t>N</m:t>
+                  </m:r>
+                </m:e>
+                <m:sub>
+                  <m:r>
+                    <w:rPr>
+                      <w:rFonts w:ascii="Cambria Math" w:hAnsi="Cambria Math" w:cstheme="minorBidi"/>
+                      <w:color w:val="000000" w:themeColor="text1"/>
+                      <w:kern w:val="24"/>
+                    </w:rPr>
+                    <m:t>X</m:t>
+                  </m:r>
+                </m:sub>
+              </m:sSub>
+            </m:num>
+            <m:den>
+              <m:sSub>
+                <m:sSubPr>
+                  <m:ctrlPr>
+                    <w:rPr>
+                      <w:rFonts w:ascii="Cambria Math" w:hAnsi="Cambria Math" w:cstheme="minorBidi"/>
+                      <w:i/>
+                      <w:iCs/>
+                      <w:color w:val="000000" w:themeColor="text1"/>
+                      <w:kern w:val="24"/>
+                    </w:rPr>
+                  </m:ctrlPr>
+                </m:sSubPr>
+                <m:e>
+                  <m:r>
+                    <w:rPr>
+                      <w:rFonts w:ascii="Cambria Math" w:eastAsia="Cambria Math" w:hAnsi="Cambria Math" w:cstheme="minorBidi"/>
+                      <w:color w:val="000000" w:themeColor="text1"/>
+                      <w:kern w:val="24"/>
+                    </w:rPr>
+                    <m:t>τ</m:t>
+                  </m:r>
+                </m:e>
+                <m:sub>
+                  <m:r>
+                    <w:rPr>
+                      <w:rFonts w:ascii="Cambria Math" w:hAnsi="Cambria Math" w:cstheme="minorBidi"/>
+                      <w:color w:val="000000" w:themeColor="text1"/>
+                      <w:kern w:val="24"/>
+                    </w:rPr>
+                    <m:t>r</m:t>
+                  </m:r>
+                </m:sub>
+              </m:sSub>
+            </m:den>
+          </m:f>
+          <m:r>
+            <w:rPr>
+              <w:rFonts w:ascii="Cambria Math" w:hAnsi="Cambria Math" w:cstheme="minorBidi"/>
+              <w:color w:val="000000" w:themeColor="text1"/>
+              <w:kern w:val="24"/>
+            </w:rPr>
+            <m:t>-</m:t>
+          </m:r>
+          <m:f>
+            <m:fPr>
+              <m:ctrlPr>
+                <w:rPr>
+                  <w:rFonts w:ascii="Cambria Math" w:hAnsi="Cambria Math" w:cstheme="minorBidi"/>
+                  <w:i/>
+                  <w:iCs/>
+                  <w:color w:val="000000" w:themeColor="text1"/>
+                  <w:kern w:val="24"/>
+                </w:rPr>
+              </m:ctrlPr>
+            </m:fPr>
+            <m:num>
+              <m:sSup>
+                <m:sSupPr>
+                  <m:ctrlPr>
+                    <w:rPr>
+                      <w:rFonts w:ascii="Cambria Math" w:eastAsia="Cambria Math" w:hAnsi="Cambria Math" w:cstheme="minorBidi"/>
+                      <w:i/>
+                      <w:iCs/>
+                      <w:color w:val="000000" w:themeColor="text1"/>
+                      <w:kern w:val="24"/>
+                    </w:rPr>
+                  </m:ctrlPr>
+                </m:sSupPr>
+                <m:e>
+                  <m:sSub>
+                    <m:sSubPr>
+                      <m:ctrlPr>
+                        <w:rPr>
+                          <w:rFonts w:ascii="Cambria Math" w:hAnsi="Cambria Math" w:cstheme="minorBidi"/>
+                          <w:i/>
+                          <w:iCs/>
+                          <w:color w:val="000000" w:themeColor="text1"/>
+                          <w:kern w:val="24"/>
+                        </w:rPr>
+                      </m:ctrlPr>
+                    </m:sSubPr>
+                    <m:e>
+                      <m:r>
+                        <w:rPr>
+                          <w:rFonts w:ascii="Cambria Math" w:hAnsi="Cambria Math" w:cstheme="minorBidi"/>
+                          <w:color w:val="000000" w:themeColor="text1"/>
+                          <w:kern w:val="24"/>
+                        </w:rPr>
+                        <m:t>N</m:t>
+                      </m:r>
+                    </m:e>
+                    <m:sub>
+                      <m:r>
+                        <w:rPr>
+                          <w:rFonts w:ascii="Cambria Math" w:hAnsi="Cambria Math" w:cstheme="minorBidi"/>
+                          <w:color w:val="000000" w:themeColor="text1"/>
+                          <w:kern w:val="24"/>
+                        </w:rPr>
+                        <m:t>X</m:t>
+                      </m:r>
+                    </m:sub>
+                  </m:sSub>
+                </m:e>
+                <m:sup>
+                  <m:r>
+                    <w:rPr>
+                      <w:rFonts w:ascii="Cambria Math" w:eastAsia="Cambria Math" w:hAnsi="Cambria Math" w:cstheme="minorBidi"/>
+                      <w:color w:val="000000" w:themeColor="text1"/>
+                      <w:kern w:val="24"/>
+                    </w:rPr>
+                    <m:t>2</m:t>
+                  </m:r>
+                </m:sup>
+              </m:sSup>
+            </m:num>
+            <m:den>
+              <m:sSub>
+                <m:sSubPr>
+                  <m:ctrlPr>
+                    <w:rPr>
+                      <w:rFonts w:ascii="Cambria Math" w:hAnsi="Cambria Math" w:cstheme="minorBidi"/>
+                      <w:i/>
+                      <w:iCs/>
+                      <w:color w:val="000000" w:themeColor="text1"/>
+                      <w:kern w:val="24"/>
+                    </w:rPr>
+                  </m:ctrlPr>
+                </m:sSubPr>
+                <m:e>
+                  <m:r>
+                    <w:rPr>
+                      <w:rFonts w:ascii="Cambria Math" w:eastAsia="Cambria Math" w:hAnsi="Cambria Math" w:cstheme="minorBidi"/>
+                      <w:color w:val="000000" w:themeColor="text1"/>
+                      <w:kern w:val="24"/>
+                    </w:rPr>
+                    <m:t>τ</m:t>
+                  </m:r>
+                </m:e>
+                <m:sub>
+                  <m:r>
+                    <w:rPr>
+                      <w:rFonts w:ascii="Cambria Math" w:hAnsi="Cambria Math" w:cstheme="minorBidi"/>
+                      <w:color w:val="000000" w:themeColor="text1"/>
+                      <w:kern w:val="24"/>
+                    </w:rPr>
+                    <m:t>EEA</m:t>
+                  </m:r>
+                </m:sub>
+              </m:sSub>
+            </m:den>
+          </m:f>
+          <m:r>
+            <w:rPr>
+              <w:rFonts w:ascii="Cambria Math" w:hAnsi="Cambria Math" w:cstheme="minorBidi"/>
+              <w:color w:val="000000" w:themeColor="text1"/>
+              <w:kern w:val="24"/>
+            </w:rPr>
+            <m:t>+</m:t>
+          </m:r>
+          <m:f>
+            <m:fPr>
+              <m:ctrlPr>
+                <w:rPr>
+                  <w:rFonts w:ascii="Cambria Math" w:hAnsi="Cambria Math" w:cstheme="minorBidi"/>
+                  <w:i/>
+                  <w:iCs/>
+                  <w:color w:val="000000" w:themeColor="text1"/>
+                  <w:kern w:val="24"/>
+                </w:rPr>
+              </m:ctrlPr>
+            </m:fPr>
+            <m:num>
+              <m:sSup>
+                <m:sSupPr>
+                  <m:ctrlPr>
+                    <w:rPr>
+                      <w:rFonts w:ascii="Cambria Math" w:eastAsia="Cambria Math" w:hAnsi="Cambria Math" w:cstheme="minorBidi"/>
+                      <w:i/>
+                      <w:iCs/>
+                      <w:color w:val="000000" w:themeColor="text1"/>
+                      <w:kern w:val="24"/>
+                    </w:rPr>
+                  </m:ctrlPr>
+                </m:sSupPr>
+                <m:e>
+                  <m:sSub>
+                    <m:sSubPr>
+                      <m:ctrlPr>
+                        <w:rPr>
+                          <w:rFonts w:ascii="Cambria Math" w:hAnsi="Cambria Math" w:cstheme="minorBidi"/>
+                          <w:i/>
+                          <w:iCs/>
+                          <w:color w:val="000000" w:themeColor="text1"/>
+                          <w:kern w:val="24"/>
+                        </w:rPr>
+                      </m:ctrlPr>
+                    </m:sSubPr>
+                    <m:e>
+                      <m:r>
+                        <w:rPr>
+                          <w:rFonts w:ascii="Cambria Math" w:hAnsi="Cambria Math" w:cstheme="minorBidi"/>
+                          <w:color w:val="000000" w:themeColor="text1"/>
+                          <w:kern w:val="24"/>
+                        </w:rPr>
+                        <m:t>N</m:t>
+                      </m:r>
+                    </m:e>
+                    <m:sub>
+                      <m:r>
+                        <w:rPr>
+                          <w:rFonts w:ascii="Cambria Math" w:hAnsi="Cambria Math" w:cstheme="minorBidi"/>
+                          <w:color w:val="000000" w:themeColor="text1"/>
+                          <w:kern w:val="24"/>
+                        </w:rPr>
+                        <m:t>c</m:t>
+                      </m:r>
+                    </m:sub>
+                  </m:sSub>
+                </m:e>
+                <m:sup>
+                  <m:r>
+                    <w:rPr>
+                      <w:rFonts w:ascii="Cambria Math" w:eastAsia="Cambria Math" w:hAnsi="Cambria Math" w:cstheme="minorBidi"/>
+                      <w:color w:val="000000" w:themeColor="text1"/>
+                      <w:kern w:val="24"/>
+                    </w:rPr>
+                    <m:t>2</m:t>
+                  </m:r>
+                </m:sup>
+              </m:sSup>
+            </m:num>
+            <m:den>
+              <m:sSub>
+                <m:sSubPr>
+                  <m:ctrlPr>
+                    <w:rPr>
+                      <w:rFonts w:ascii="Cambria Math" w:hAnsi="Cambria Math" w:cstheme="minorBidi"/>
+                      <w:i/>
+                      <w:iCs/>
+                      <w:color w:val="000000" w:themeColor="text1"/>
+                      <w:kern w:val="24"/>
+                    </w:rPr>
+                  </m:ctrlPr>
+                </m:sSubPr>
+                <m:e>
+                  <m:r>
+                    <w:rPr>
+                      <w:rFonts w:ascii="Cambria Math" w:eastAsia="Cambria Math" w:hAnsi="Cambria Math" w:cstheme="minorBidi"/>
+                      <w:color w:val="000000" w:themeColor="text1"/>
+                      <w:kern w:val="24"/>
+                    </w:rPr>
+                    <m:t>τ</m:t>
+                  </m:r>
+                </m:e>
+                <m:sub>
+                  <m:r>
+                    <w:rPr>
+                      <w:rFonts w:ascii="Cambria Math" w:hAnsi="Cambria Math" w:cstheme="minorBidi"/>
+                      <w:color w:val="000000" w:themeColor="text1"/>
+                      <w:kern w:val="24"/>
+                    </w:rPr>
+                    <m:t>f</m:t>
+                  </m:r>
+                </m:sub>
+              </m:sSub>
+            </m:den>
+          </m:f>
+        </m:oMath>
+      </m:oMathPara>
+    </w:p>
+    <w:p>
+      <w:pPr>
+        <w:pStyle w:val="NormalWeb"/>
+        <w:spacing w:before="0" w:beforeAutospacing="0" w:after="0" w:afterAutospacing="0"/>
+        <w:jc w:val="center"/>
+        <w:rPr>
+          <w:color w:val="000000" w:themeColor="text1"/>
+        </w:rPr>
+      </w:pPr>
+      <m:oMathPara>
+        <m:oMathParaPr>
+          <m:jc m:val="left"/>
+        </m:oMathParaPr>
+        <m:oMath>
+          <m:f>
+            <m:fPr>
+              <m:ctrlPr>
+                <w:rPr>
+                  <w:rFonts w:ascii="Cambria Math" w:hAnsi="Cambria Math" w:cstheme="minorBidi"/>
+                  <w:i/>
+                  <w:iCs/>
+                  <w:color w:val="000000" w:themeColor="text1"/>
+                  <w:kern w:val="24"/>
+                </w:rPr>
+              </m:ctrlPr>
+            </m:fPr>
+            <m:num>
+              <m:r>
+                <w:rPr>
+                  <w:rFonts w:ascii="Cambria Math" w:hAnsi="Cambria Math" w:cstheme="minorBidi"/>
+                  <w:color w:val="000000" w:themeColor="text1"/>
+                  <w:kern w:val="24"/>
+                </w:rPr>
+                <m:t>d</m:t>
+              </m:r>
+              <m:sSub>
+                <m:sSubPr>
+                  <m:ctrlPr>
+                    <w:rPr>
+                      <w:rFonts w:ascii="Cambria Math" w:hAnsi="Cambria Math" w:cstheme="minorBidi"/>
+                      <w:i/>
+                      <w:iCs/>
+                      <w:color w:val="000000" w:themeColor="text1"/>
+                      <w:kern w:val="24"/>
+                    </w:rPr>
+                  </m:ctrlPr>
+                </m:sSubPr>
+                <m:e>
+                  <m:r>
+                    <w:rPr>
+                      <w:rFonts w:ascii="Cambria Math" w:hAnsi="Cambria Math" w:cstheme="minorBidi"/>
+                      <w:color w:val="000000" w:themeColor="text1"/>
+                      <w:kern w:val="24"/>
+                    </w:rPr>
+                    <m:t>N</m:t>
+                  </m:r>
+                </m:e>
+                <m:sub>
+                  <m:r>
+                    <w:rPr>
+                      <w:rFonts w:ascii="Cambria Math" w:hAnsi="Cambria Math" w:cstheme="minorBidi"/>
+                      <w:color w:val="000000" w:themeColor="text1"/>
+                      <w:kern w:val="24"/>
+                    </w:rPr>
+                    <m:t>c</m:t>
+                  </m:r>
+                </m:sub>
+              </m:sSub>
+            </m:num>
+            <m:den>
+              <m:r>
+                <w:rPr>
+                  <w:rFonts w:ascii="Cambria Math" w:hAnsi="Cambria Math" w:cstheme="minorBidi"/>
+                  <w:color w:val="000000" w:themeColor="text1"/>
+                  <w:kern w:val="24"/>
+                </w:rPr>
+                <m:t>dt</m:t>
+              </m:r>
+            </m:den>
+          </m:f>
+          <m:r>
+            <w:rPr>
+              <w:rFonts w:ascii="Cambria Math" w:hAnsi="Cambria Math" w:cstheme="minorBidi"/>
+              <w:color w:val="000000" w:themeColor="text1"/>
+              <w:kern w:val="24"/>
+            </w:rPr>
+            <m:t>=-</m:t>
+          </m:r>
+          <m:f>
+            <m:fPr>
+              <m:ctrlPr>
+                <w:rPr>
+                  <w:rFonts w:ascii="Cambria Math" w:hAnsi="Cambria Math" w:cstheme="minorBidi"/>
+                  <w:i/>
+                  <w:iCs/>
+                  <w:color w:val="000000" w:themeColor="text1"/>
+                  <w:kern w:val="24"/>
+                </w:rPr>
+              </m:ctrlPr>
+            </m:fPr>
+            <m:num>
+              <m:sSup>
+                <m:sSupPr>
+                  <m:ctrlPr>
+                    <w:rPr>
+                      <w:rFonts w:ascii="Cambria Math" w:eastAsia="Cambria Math" w:hAnsi="Cambria Math" w:cstheme="minorBidi"/>
+                      <w:i/>
+                      <w:iCs/>
+                      <w:color w:val="000000" w:themeColor="text1"/>
+                      <w:kern w:val="24"/>
+                    </w:rPr>
+                  </m:ctrlPr>
+                </m:sSupPr>
+                <m:e>
+                  <m:sSub>
+                    <m:sSubPr>
+                      <m:ctrlPr>
+                        <w:rPr>
+                          <w:rFonts w:ascii="Cambria Math" w:hAnsi="Cambria Math" w:cstheme="minorBidi"/>
+                          <w:i/>
+                          <w:iCs/>
+                          <w:color w:val="000000" w:themeColor="text1"/>
+                          <w:kern w:val="24"/>
+                        </w:rPr>
+                      </m:ctrlPr>
+                    </m:sSubPr>
+                    <m:e>
+                      <m:r>
+                        <w:rPr>
+                          <w:rFonts w:ascii="Cambria Math" w:hAnsi="Cambria Math" w:cstheme="minorBidi"/>
+                          <w:color w:val="000000" w:themeColor="text1"/>
+                          <w:kern w:val="24"/>
+                        </w:rPr>
+                        <m:t>N</m:t>
+                      </m:r>
+                    </m:e>
+                    <m:sub>
+                      <m:r>
+                        <w:rPr>
+                          <w:rFonts w:ascii="Cambria Math" w:hAnsi="Cambria Math" w:cstheme="minorBidi"/>
+                          <w:color w:val="000000" w:themeColor="text1"/>
+                          <w:kern w:val="24"/>
+                        </w:rPr>
+                        <m:t>c</m:t>
+                      </m:r>
+                    </m:sub>
+                  </m:sSub>
+                </m:e>
+                <m:sup>
+                  <m:r>
+                    <w:rPr>
+                      <w:rFonts w:ascii="Cambria Math" w:eastAsia="Cambria Math" w:hAnsi="Cambria Math" w:cstheme="minorBidi"/>
+                      <w:color w:val="000000" w:themeColor="text1"/>
+                      <w:kern w:val="24"/>
+                    </w:rPr>
+                    <m:t>2</m:t>
+                  </m:r>
+                </m:sup>
+              </m:sSup>
+            </m:num>
+            <m:den>
+              <m:sSub>
+                <m:sSubPr>
+                  <m:ctrlPr>
+                    <w:rPr>
+                      <w:rFonts w:ascii="Cambria Math" w:hAnsi="Cambria Math" w:cstheme="minorBidi"/>
+                      <w:i/>
+                      <w:iCs/>
+                      <w:color w:val="000000" w:themeColor="text1"/>
+                      <w:kern w:val="24"/>
+                    </w:rPr>
+                  </m:ctrlPr>
+                </m:sSubPr>
+                <m:e>
+                  <m:r>
+                    <w:rPr>
+                      <w:rFonts w:ascii="Cambria Math" w:eastAsia="Cambria Math" w:hAnsi="Cambria Math" w:cstheme="minorBidi"/>
+                      <w:color w:val="000000" w:themeColor="text1"/>
+                      <w:kern w:val="24"/>
+                    </w:rPr>
+                    <m:t>τ</m:t>
+                  </m:r>
+                </m:e>
+                <m:sub>
+                  <m:r>
+                    <w:rPr>
+                      <w:rFonts w:ascii="Cambria Math" w:hAnsi="Cambria Math" w:cstheme="minorBidi"/>
+                      <w:color w:val="000000" w:themeColor="text1"/>
+                      <w:kern w:val="24"/>
+                    </w:rPr>
+                    <m:t>f</m:t>
+                  </m:r>
+                </m:sub>
+              </m:sSub>
+            </m:den>
+          </m:f>
+          <m:r>
+            <w:rPr>
+              <w:rFonts w:ascii="Cambria Math" w:hAnsi="Cambria Math" w:cstheme="minorBidi"/>
+              <w:color w:val="000000" w:themeColor="text1"/>
+              <w:kern w:val="24"/>
+            </w:rPr>
+            <m:t>+</m:t>
+          </m:r>
+          <m:f>
+            <m:fPr>
+              <m:ctrlPr>
+                <w:rPr>
+                  <w:rFonts w:ascii="Cambria Math" w:hAnsi="Cambria Math" w:cstheme="minorBidi"/>
+                  <w:i/>
+                  <w:iCs/>
+                  <w:color w:val="000000" w:themeColor="text1"/>
+                  <w:kern w:val="24"/>
+                </w:rPr>
+              </m:ctrlPr>
+            </m:fPr>
+            <m:num>
+              <m:sSup>
+                <m:sSupPr>
+                  <m:ctrlPr>
+                    <w:rPr>
+                      <w:rFonts w:ascii="Cambria Math" w:eastAsia="Cambria Math" w:hAnsi="Cambria Math" w:cstheme="minorBidi"/>
+                      <w:i/>
+                      <w:iCs/>
+                      <w:color w:val="000000" w:themeColor="text1"/>
+                      <w:kern w:val="24"/>
+                    </w:rPr>
+                  </m:ctrlPr>
+                </m:sSupPr>
+                <m:e>
+                  <m:sSub>
+                    <m:sSubPr>
+                      <m:ctrlPr>
+                        <w:rPr>
+                          <w:rFonts w:ascii="Cambria Math" w:hAnsi="Cambria Math" w:cstheme="minorBidi"/>
+                          <w:i/>
+                          <w:iCs/>
+                          <w:color w:val="000000" w:themeColor="text1"/>
+                          <w:kern w:val="24"/>
+                        </w:rPr>
+                      </m:ctrlPr>
+                    </m:sSubPr>
+                    <m:e>
+                      <m:r>
+                        <w:rPr>
+                          <w:rFonts w:ascii="Cambria Math" w:hAnsi="Cambria Math" w:cstheme="minorBidi"/>
+                          <w:color w:val="000000" w:themeColor="text1"/>
+                          <w:kern w:val="24"/>
+                        </w:rPr>
+                        <m:t>N</m:t>
+                      </m:r>
+                    </m:e>
+                    <m:sub>
+                      <m:r>
+                        <w:rPr>
+                          <w:rFonts w:ascii="Cambria Math" w:hAnsi="Cambria Math" w:cstheme="minorBidi"/>
+                          <w:color w:val="000000" w:themeColor="text1"/>
+                          <w:kern w:val="24"/>
+                        </w:rPr>
+                        <m:t>X</m:t>
+                      </m:r>
+                    </m:sub>
+                  </m:sSub>
+                </m:e>
+                <m:sup>
+                  <m:r>
+                    <w:rPr>
+                      <w:rFonts w:ascii="Cambria Math" w:eastAsia="Cambria Math" w:hAnsi="Cambria Math" w:cstheme="minorBidi"/>
+                      <w:color w:val="000000" w:themeColor="text1"/>
+                      <w:kern w:val="24"/>
+                    </w:rPr>
+                    <m:t>2</m:t>
+                  </m:r>
+                </m:sup>
+              </m:sSup>
+            </m:num>
+            <m:den>
+              <m:r>
+                <w:rPr>
+                  <w:rFonts w:ascii="Cambria Math" w:hAnsi="Cambria Math" w:cstheme="minorBidi"/>
+                  <w:color w:val="000000" w:themeColor="text1"/>
+                  <w:kern w:val="24"/>
+                </w:rPr>
+                <m:t>2*</m:t>
+              </m:r>
+              <m:sSub>
+                <m:sSubPr>
+                  <m:ctrlPr>
+                    <w:rPr>
+                      <w:rFonts w:ascii="Cambria Math" w:hAnsi="Cambria Math" w:cstheme="minorBidi"/>
+                      <w:i/>
+                      <w:iCs/>
+                      <w:color w:val="000000" w:themeColor="text1"/>
+                      <w:kern w:val="24"/>
+                    </w:rPr>
+                  </m:ctrlPr>
+                </m:sSubPr>
+                <m:e>
+                  <m:r>
+                    <w:rPr>
+                      <w:rFonts w:ascii="Cambria Math" w:eastAsia="Cambria Math" w:hAnsi="Cambria Math" w:cstheme="minorBidi"/>
+                      <w:color w:val="000000" w:themeColor="text1"/>
+                      <w:kern w:val="24"/>
+                    </w:rPr>
+                    <m:t>τ</m:t>
+                  </m:r>
+                </m:e>
+                <m:sub>
+                  <m:r>
+                    <w:rPr>
+                      <w:rFonts w:ascii="Cambria Math" w:hAnsi="Cambria Math" w:cstheme="minorBidi"/>
+                      <w:color w:val="000000" w:themeColor="text1"/>
+                      <w:kern w:val="24"/>
+                    </w:rPr>
+                    <m:t>EEA</m:t>
+                  </m:r>
+                </m:sub>
+              </m:sSub>
+            </m:den>
+          </m:f>
+        </m:oMath>
+      </m:oMathPara>
+    </w:p>
+    <w:p>
+      <w:pPr>
+        <w:pStyle w:val="NormalWeb"/>
+        <w:spacing w:before="0" w:beforeAutospacing="0" w:after="0" w:afterAutospacing="0"/>
+        <w:rPr>
+          <w:rFonts w:eastAsia="Times New Roman"/>
+        </w:rPr>
+      </w:pPr>
+    </w:p>
+    <w:p>
+      <w:pPr>
+        <w:rPr>
+          <w:rFonts w:ascii="Times New Roman" w:hAnsi="Times New Roman"/>
+        </w:rPr>
+      </w:pPr>
+    </w:p>
+    <w:p>
+      <w:pPr>
+        <w:rPr>
+          <w:rFonts w:ascii="Times New Roman" w:hAnsi="Times New Roman"/>
+        </w:rPr>
+      </w:pPr>
+      <w:r>
+        <w:rPr>
+          <w:rFonts w:ascii="Times New Roman" w:hAnsi="Times New Roman"/>
+        </w:rPr>
+        <w:t>[</w:t>
+      </w:r>
+      <w:r>
+        <w:rPr>
+          <w:rFonts w:ascii="Times New Roman" w:hAnsi="Times New Roman"/>
+          <w:highlight w:val="yellow"/>
+        </w:rPr>
+        <w:t>WAVELENGTH DATA</w:t>
+      </w:r>
+      <w:r>
+        <w:rPr>
+          <w:rFonts w:ascii="Times New Roman" w:hAnsi="Times New Roman"/>
+        </w:rPr>
+        <w:t>] In particular, we pump with wavelengths close to the exciton resonance (~915 nm) as well as with wavelengths far above the band gap (400 nm).</w:t>
+      </w:r>
+    </w:p>
+    <w:p>
+      <w:pPr>
+        <w:rPr>
+          <w:rFonts w:ascii="Times New Roman" w:hAnsi="Times New Roman"/>
+        </w:rPr>
+      </w:pPr>
+      <w:r>
+        <w:rPr>
+          <w:rFonts w:ascii="Times New Roman" w:hAnsi="Times New Roman"/>
+        </w:rPr>
+        <w:t>We observe change and reversal in the early-time dynamics and relative intensities of each feature such that the state CB is populated first when exciting with higher photon energies (</w:t>
       </w:r>
       <w:r>
         <w:rPr>
           <w:rFonts w:ascii="Times New Roman" w:hAnsi="Times New Roman"/>
           <w:b/>
         </w:rPr>
-        <w:t>Figure 4b</w:t>
-      </w:r>
-      <w:r>
-        <w:rPr>
-          <w:rFonts w:ascii="Times New Roman" w:hAnsi="Times New Roman"/>
-        </w:rPr>
-        <w:t xml:space="preserve"> to a rate-equation model considering exciton recombination and exciton-exciton annihilation</w:t>
-      </w:r>
-      <w:r>
-        <w:rPr>
-          <w:rFonts w:ascii="Times New Roman" w:hAnsi="Times New Roman"/>
-        </w:rPr>
-        <w:t xml:space="preserve"> as a non-radiative recombination </w:t>
-      </w:r>
-      <w:r>
-        <w:rPr>
-          <w:rFonts w:ascii="Times New Roman" w:hAnsi="Times New Roman"/>
-        </w:rPr>
-        <w:t>channel</w:t>
-      </w:r>
-      <w:r>
-        <w:rPr>
-          <w:rFonts w:ascii="Times New Roman" w:hAnsi="Times New Roman"/>
-        </w:rPr>
-        <w:t xml:space="preserve">, in addition to exciton formation from free carriers. </w:t>
-      </w:r>
-      <w:r>
-        <w:rPr>
-          <w:rFonts w:ascii="Times New Roman" w:hAnsi="Times New Roman"/>
-        </w:rPr>
-        <w:fldChar w:fldCharType="begin"/>
-      </w:r>
-      <w:r>
-        <w:rPr>
-          <w:rFonts w:ascii="Times New Roman" w:hAnsi="Times New Roman"/>
-        </w:rPr>
-        <w:instrText xml:space="preserve"> ADDIN ZOTERO_ITEM CSL_CITATION {"citationID":"9Q0Rp1Tq","properties":{"formattedCitation":"({\\i{}33})","plainCitation":"(33)","noteIndex":0},"citationItems":[{"id":2334,"uris":["http://zotero.org/users/8926575/items/8C9BIJA3"],"itemData":{"id":2334,"type":"article-journal","abstract":"Two-dimensional Ruddlesden–Popper hybrid lead halide perovskites have become a major topic in perovskite optoelectronics. Here, we aim to unravel the ultrafast dynamics governing the evolution of charge carriers and excitons in these materials. Using a combination of ultrabroadband time-resolved THz (TRTS) and fluorescence upconversion spectroscopies, we find that sequential carrier cooling and exciton formation best explain the observed dynamics, while exciton–exciton interactions play an important role in the form of Auger heating and biexciton formation. We show that the presence of a longer-lived population of carriers is due to the latter processes and not to a Mott transition. Therefore, excitons still dominate at laser excitation densities. We use kinetic modeling to compare the phenethylammonium and butylammonium organic cations while investigating the stability of the resulting films. In addition, we demonstrate the capability of using ultrabroadband TRTS to study excitons in large binding energy semiconductors through spectral analysis at room temperature.","container-title":"The Journal of Physical Chemistry Letters","DOI":"10.1021/acs.jpclett.0c02425","issue":"18","journalAbbreviation":"J. Phys. Chem. Lett.","note":"publisher: American Chemical Society","page":"7692-7701","source":"ACS Publications","title":"Exciton and Carrier Dynamics in Two-Dimensional Perovskites","volume":"11","author":[{"family":"Burgos-Caminal","given":"Andrés"},{"family":"Socie","given":"Etienne"},{"family":"Bouduban","given":"Marine E. F."},{"family":"Moser","given":"Jacques-E."}],"issued":{"date-parts":[["2020",9,17]]}}}],"schema":"https://github.com/citation-style-language/schema/raw/master/csl-citation.json"} </w:instrText>
-      </w:r>
-      <w:r>
-        <w:rPr>
-          <w:rFonts w:ascii="Times New Roman" w:hAnsi="Times New Roman"/>
-        </w:rPr>
-        <w:fldChar w:fldCharType="separate"/>
-      </w:r>
-      <w:r>
-        <w:rPr>
-          <w:rFonts w:ascii="Times New Roman" w:hAnsi="Times New Roman"/>
-          <w:szCs w:val="24"/>
-        </w:rPr>
-        <w:t>(</w:t>
-      </w:r>
-      <w:r>
-        <w:rPr>
-          <w:rFonts w:ascii="Times New Roman" w:hAnsi="Times New Roman"/>
-          <w:i/>
-          <w:iCs/>
-          <w:szCs w:val="24"/>
-        </w:rPr>
-        <w:t>33</w:t>
-      </w:r>
-      <w:r>
-        <w:rPr>
-          <w:rFonts w:ascii="Times New Roman" w:hAnsi="Times New Roman"/>
-          <w:szCs w:val="24"/>
-        </w:rPr>
-        <w:t>)</w:t>
-      </w:r>
-      <w:r>
-        <w:rPr>
-          <w:rFonts w:ascii="Times New Roman" w:hAnsi="Times New Roman"/>
-        </w:rPr>
-        <w:fldChar w:fldCharType="end"/>
-      </w:r>
-      <w:r>
-        <w:rPr>
-          <w:rFonts w:ascii="Times New Roman" w:hAnsi="Times New Roman"/>
-        </w:rPr>
-        <w:t xml:space="preserve"> </w:t>
-      </w:r>
-      <w:r>
-        <w:rPr>
-          <w:rFonts w:ascii="Times New Roman" w:hAnsi="Times New Roman"/>
-        </w:rPr>
-        <w:t xml:space="preserve">Overall, this model qualitatively reproduces our observations well, including </w:t>
-      </w:r>
-      <w:r>
-        <w:rPr>
-          <w:rFonts w:ascii="Times New Roman" w:hAnsi="Times New Roman"/>
-        </w:rPr>
-        <w:t>the evolution of</w:t>
-      </w:r>
-      <w:r>
-        <w:rPr>
-          <w:rFonts w:ascii="Times New Roman" w:hAnsi="Times New Roman"/>
-        </w:rPr>
-        <w:t xml:space="preserve"> the rise time of the conduction band feature and </w:t>
-      </w:r>
-      <w:r>
-        <w:rPr>
-          <w:rFonts w:ascii="Times New Roman" w:hAnsi="Times New Roman"/>
-        </w:rPr>
-        <w:t xml:space="preserve">the </w:t>
-      </w:r>
-      <w:r>
-        <w:rPr>
-          <w:rFonts w:ascii="Times New Roman" w:hAnsi="Times New Roman"/>
-        </w:rPr>
-        <w:t>faster decay dynamics of the exciton signal with increasing fluence.</w:t>
-      </w:r>
-      <w:r>
-        <w:rPr>
-          <w:rFonts w:ascii="Times New Roman" w:hAnsi="Times New Roman"/>
-        </w:rPr>
-        <w:t xml:space="preserve"> We extract global time constants </w:t>
-      </w:r>
-      <w:r>
-        <w:rPr>
-          <w:rFonts w:ascii="Times New Roman" w:hAnsi="Times New Roman"/>
-          <w:highlight w:val="yellow"/>
-        </w:rPr>
-        <w:t>of ~ ps, fs, and fs</w:t>
-      </w:r>
-      <w:r>
-        <w:rPr>
-          <w:rFonts w:ascii="Times New Roman" w:hAnsi="Times New Roman"/>
-        </w:rPr>
-        <w:t xml:space="preserve"> for the exciton recombination, annihilation, and formation, respectively.</w:t>
-      </w:r>
-      <w:r>
-        <w:rPr>
-          <w:rFonts w:ascii="Times New Roman" w:hAnsi="Times New Roman"/>
-        </w:rPr>
-        <w:t xml:space="preserve"> </w:t>
-      </w:r>
-      <w:r>
-        <w:rPr>
-          <w:rFonts w:ascii="Times New Roman" w:hAnsi="Times New Roman"/>
-        </w:rPr>
-        <w:t>While we have fit the time con</w:t>
-      </w:r>
-      <w:r>
-        <w:rPr>
-          <w:rFonts w:ascii="Times New Roman" w:hAnsi="Times New Roman"/>
-        </w:rPr>
-        <w:t>stants globally, considering both</w:t>
-      </w:r>
-      <w:r>
-        <w:rPr>
-          <w:rFonts w:ascii="Times New Roman" w:hAnsi="Times New Roman"/>
-        </w:rPr>
-        <w:t xml:space="preserve"> time traces </w:t>
-      </w:r>
-      <w:r>
-        <w:rPr>
-          <w:rFonts w:ascii="Times New Roman" w:hAnsi="Times New Roman"/>
-        </w:rPr>
-        <w:t xml:space="preserve">for all fluences </w:t>
-      </w:r>
-      <w:r>
-        <w:rPr>
-          <w:rFonts w:ascii="Times New Roman" w:hAnsi="Times New Roman"/>
-        </w:rPr>
-        <w:t xml:space="preserve">simultaneously, </w:t>
-      </w:r>
-      <w:r>
-        <w:rPr>
-          <w:rFonts w:ascii="Times New Roman" w:hAnsi="Times New Roman"/>
-        </w:rPr>
-        <w:t>we</w:t>
-      </w:r>
-      <w:r>
-        <w:rPr>
-          <w:rFonts w:ascii="Times New Roman" w:hAnsi="Times New Roman"/>
-        </w:rPr>
-        <w:t xml:space="preserve"> </w:t>
-      </w:r>
-      <w:r>
-        <w:rPr>
-          <w:rFonts w:ascii="Times New Roman" w:hAnsi="Times New Roman"/>
-        </w:rPr>
-        <w:t>independently fit the amplitudes of each curve</w:t>
-      </w:r>
-      <w:r>
-        <w:rPr>
-          <w:rFonts w:ascii="Times New Roman" w:hAnsi="Times New Roman"/>
-        </w:rPr>
-        <w:t xml:space="preserve"> (</w:t>
+        <w:t>Figure 4</w:t>
       </w:r>
       <w:r>
         <w:rPr>
           <w:rFonts w:ascii="Times New Roman" w:hAnsi="Times New Roman"/>
           <w:b/>
         </w:rPr>
-        <w:t>Figure S</w:t>
-      </w:r>
-      <w:r>
-        <w:rPr>
-          <w:rFonts w:ascii="Times New Roman" w:hAnsi="Times New Roman"/>
-        </w:rPr>
-        <w:t>)</w:t>
-      </w:r>
-      <w:r>
-        <w:rPr>
-          <w:rFonts w:ascii="Times New Roman" w:hAnsi="Times New Roman"/>
-        </w:rPr>
-        <w:t>.</w:t>
-      </w:r>
-    </w:p>
-    <w:p>
-      <w:pPr>
-        <w:rPr>
-          <w:rFonts w:ascii="Times New Roman" w:hAnsi="Times New Roman"/>
-        </w:rPr>
-      </w:pPr>
-    </w:p>
-    <w:p>
-      <w:pPr>
-        <w:rPr>
-          <w:rFonts w:ascii="Times New Roman" w:hAnsi="Times New Roman"/>
-        </w:rPr>
-      </w:pPr>
-      <w:r>
-        <w:rPr>
-          <w:rFonts w:ascii="Times New Roman" w:hAnsi="Times New Roman"/>
-        </w:rPr>
-        <w:t>[</w:t>
-      </w:r>
-      <w:r>
-        <w:rPr>
-          <w:rFonts w:ascii="Times New Roman" w:hAnsi="Times New Roman"/>
-          <w:highlight w:val="yellow"/>
-        </w:rPr>
-        <w:t>WAVELENGTH DATA</w:t>
-      </w:r>
-      <w:r>
-        <w:rPr>
-          <w:rFonts w:ascii="Times New Roman" w:hAnsi="Times New Roman"/>
-        </w:rPr>
-        <w:t xml:space="preserve">] </w:t>
-      </w:r>
-      <w:r>
-        <w:rPr>
-          <w:rFonts w:ascii="Times New Roman" w:hAnsi="Times New Roman"/>
-        </w:rPr>
-        <w:t>In particular, we pump with wavelengths close to the exciton resonance (~915 nm) as well as with wavelengths far above the band gap (400 nm).</w:t>
-      </w:r>
-    </w:p>
-    <w:p>
-      <w:pPr>
-        <w:rPr>
-          <w:rFonts w:ascii="Times New Roman" w:hAnsi="Times New Roman"/>
-        </w:rPr>
-      </w:pPr>
-      <w:r>
-        <w:rPr>
-          <w:rFonts w:ascii="Times New Roman" w:hAnsi="Times New Roman"/>
-        </w:rPr>
-        <w:t>We observe change and reversal in the early-time dynamics and relative intensities of each feature such that the state CB is populated first when exciting with higher photon energies (</w:t>
-      </w:r>
-      <w:r>
-        <w:rPr>
-          <w:rFonts w:ascii="Times New Roman" w:hAnsi="Times New Roman"/>
-          <w:b/>
-        </w:rPr>
-        <w:t>Figure 4</w:t>
-      </w:r>
-      <w:r>
-        <w:rPr>
-          <w:rFonts w:ascii="Times New Roman" w:hAnsi="Times New Roman"/>
-          <w:b/>
-        </w:rPr>
         <w:t>a</w:t>
       </w:r>
       <w:r>
@@ -5366,31 +6186,7 @@
         <w:rPr>
           <w:rFonts w:ascii="Times New Roman" w:hAnsi="Times New Roman"/>
         </w:rPr>
-        <w:t xml:space="preserve"> This supports the interpretation of</w:t>
-      </w:r>
-      <w:r>
-        <w:rPr>
-          <w:rFonts w:ascii="Times New Roman" w:hAnsi="Times New Roman"/>
-        </w:rPr>
-        <w:t xml:space="preserve"> the</w:t>
-      </w:r>
-      <w:r>
-        <w:rPr>
-          <w:rFonts w:ascii="Times New Roman" w:hAnsi="Times New Roman"/>
-        </w:rPr>
-        <w:t xml:space="preserve"> CB</w:t>
-      </w:r>
-      <w:r>
-        <w:rPr>
-          <w:rFonts w:ascii="Times New Roman" w:hAnsi="Times New Roman"/>
-        </w:rPr>
-        <w:t xml:space="preserve"> feature</w:t>
-      </w:r>
-      <w:r>
-        <w:rPr>
-          <w:rFonts w:ascii="Times New Roman" w:hAnsi="Times New Roman"/>
-        </w:rPr>
-        <w:t xml:space="preserve"> origin as the conduction band of CrSBr. Interestingly, the exciton X state, while featuring a slightly delayed rise time with respect to the CB state with high pump photon energies, is very quickly populated even with very above-gap excitation. Such a robust exciton formation likely arises from the high exciton binding energy </w:t>
+        <w:t xml:space="preserve"> This supports the interpretation of the CB feature origin as the conduction band of CrSBr. Interestingly, the exciton X state, while featuring a slightly delayed rise time with respect to the CB state with high pump photon energies, is very quickly populated even with very above-gap excitation. Such a robust exciton formation likely arises from the high exciton binding energy </w:t>
       </w:r>
       <m:oMath>
         <m:sSub>
@@ -5424,14 +6220,7 @@
         <w:rPr>
           <w:rFonts w:ascii="Times New Roman" w:hAnsi="Times New Roman"/>
         </w:rPr>
-        <w:t xml:space="preserve">~ </w:t>
-      </w:r>
-      <w:r>
-        <w:rPr>
-          <w:rFonts w:ascii="Times New Roman" w:hAnsi="Times New Roman"/>
-        </w:rPr>
-        <w:lastRenderedPageBreak/>
-        <w:t xml:space="preserve">700 meV in this material and the band structure featuring less energetically favorable dark-excitons compared to </w:t>
+        <w:t xml:space="preserve">~ 700 meV in this material and the band structure featuring less energetically favorable dark-excitons compared to </w:t>
       </w:r>
       <w:r>
         <w:rPr>
@@ -5508,21 +6297,9 @@
       <w:pPr>
         <w:rPr>
           <w:rFonts w:ascii="Times New Roman" w:hAnsi="Times New Roman"/>
-        </w:rPr>
-      </w:pPr>
-    </w:p>
-    <w:p>
-      <w:pPr>
-        <w:rPr>
-          <w:rFonts w:ascii="Times New Roman" w:hAnsi="Times New Roman"/>
-        </w:rPr>
-      </w:pPr>
-      <w:r>
-        <w:rPr>
-          <w:rFonts w:ascii="Times New Roman" w:hAnsi="Times New Roman"/>
-        </w:rPr>
-        <w:t xml:space="preserve">-------------------- </w:t>
-      </w:r>
+          <w:b/>
+        </w:rPr>
+      </w:pPr>
     </w:p>
     <w:p>
       <w:pPr>
@@ -5559,7 +6336,7 @@
         <w:rPr>
           <w:rFonts w:ascii="Times New Roman" w:hAnsi="Times New Roman"/>
         </w:rPr>
-        <w:instrText xml:space="preserve"> ADDIN ZOTERO_ITEM CSL_CITATION {"citationID":"M6rhHypX","properties":{"formattedCitation":"({\\i{}34})","plainCitation":"(34)","noteIndex":0},"citationItems":[{"id":441,"uris":["http://zotero.org/users/8926575/items/4RJE88DJ"],"itemData":{"id":441,"type":"article-journal","abstract":"The equilibrium and non-equilibrium optical properties of single-layer transition metal dichalcogenides (TMDs) are determined by strongly bound excitons. Exciton relaxation dynamics in TMDs have been extensively studied by time-domain optical spectroscopies. However, the formation dynamics of excitons following non-resonant photoexcitation of free electron-hole pairs have been challenging to directly probe because of their inherently fast timescales. Here, we use extremely short optical pulses to non-resonantly excite an electron-hole plasma and show the formation of two-dimensional excitons in single-layer MoS2 on the timescale of 30 fs via the induced changes to photo-absorption. These formation dynamics are significantly faster than in conventional 2D quantum wells and are attributed to the intense Coulombic interactions present in 2D TMDs. A theoretical model of a coherent polarization that dephases and relaxes to an incoherent exciton population reproduces the experimental dynamics on the sub-100-fs timescale and sheds light into the underlying mechanism of how the lowest-energy excitons, which are the most important for optoelectronic applications, form from higher-energy excitations. Importantly, a phonon-mediated exciton cascade from higher energy states to the ground excitonic state is found to be the rate-limiting process. These results set an ultimate timescale of the exciton formation in TMDs and elucidate the exceptionally fast physical mechanism behind this process.","archive_location":"33077721","container-title":"Nat Commun","DOI":"10.1038/s41467-020-18835-5","ISSN":"2041-1723 (Electronic) 2041-1723 (Linking)","issue":"1","note":"edition: 2020/10/21","page":"5277","title":"The ultrafast onset of exciton formation in 2D semiconductors","volume":"11","author":[{"family":"Trovatello","given":"C."},{"family":"Katsch","given":"F."},{"family":"Borys","given":"N. J."},{"family":"Selig","given":"M."},{"family":"Yao","given":"K."},{"family":"Borrego-Varillas","given":"R."},{"family":"Scotognella","given":"F."},{"family":"Kriegel","given":"I."},{"family":"Yan","given":"A."},{"family":"Zettl","given":"A."},{"family":"Schuck","given":"P. J."},{"family":"Knorr","given":"A."},{"family":"Cerullo","given":"G."},{"family":"Conte","given":"S. D."}],"issued":{"date-parts":[["2020",10,19]]}}}],"schema":"https://github.com/citation-style-language/schema/raw/master/csl-citation.json"} </w:instrText>
+        <w:instrText xml:space="preserve"> ADDIN ZOTERO_ITEM CSL_CITATION {"citationID":"M6rhHypX","properties":{"formattedCitation":"({\\i{}35})","plainCitation":"(35)","noteIndex":0},"citationItems":[{"id":441,"uris":["http://zotero.org/users/8926575/items/4RJE88DJ"],"itemData":{"id":441,"type":"article-journal","abstract":"The equilibrium and non-equilibrium optical properties of single-layer transition metal dichalcogenides (TMDs) are determined by strongly bound excitons. Exciton relaxation dynamics in TMDs have been extensively studied by time-domain optical spectroscopies. However, the formation dynamics of excitons following non-resonant photoexcitation of free electron-hole pairs have been challenging to directly probe because of their inherently fast timescales. Here, we use extremely short optical pulses to non-resonantly excite an electron-hole plasma and show the formation of two-dimensional excitons in single-layer MoS2 on the timescale of 30 fs via the induced changes to photo-absorption. These formation dynamics are significantly faster than in conventional 2D quantum wells and are attributed to the intense Coulombic interactions present in 2D TMDs. A theoretical model of a coherent polarization that dephases and relaxes to an incoherent exciton population reproduces the experimental dynamics on the sub-100-fs timescale and sheds light into the underlying mechanism of how the lowest-energy excitons, which are the most important for optoelectronic applications, form from higher-energy excitations. Importantly, a phonon-mediated exciton cascade from higher energy states to the ground excitonic state is found to be the rate-limiting process. These results set an ultimate timescale of the exciton formation in TMDs and elucidate the exceptionally fast physical mechanism behind this process.","archive_location":"33077721","container-title":"Nat Commun","DOI":"10.1038/s41467-020-18835-5","ISSN":"2041-1723 (Electronic) 2041-1723 (Linking)","issue":"1","note":"edition: 2020/10/21","page":"5277","title":"The ultrafast onset of exciton formation in 2D semiconductors","volume":"11","author":[{"family":"Trovatello","given":"C."},{"family":"Katsch","given":"F."},{"family":"Borys","given":"N. J."},{"family":"Selig","given":"M."},{"family":"Yao","given":"K."},{"family":"Borrego-Varillas","given":"R."},{"family":"Scotognella","given":"F."},{"family":"Kriegel","given":"I."},{"family":"Yan","given":"A."},{"family":"Zettl","given":"A."},{"family":"Schuck","given":"P. J."},{"family":"Knorr","given":"A."},{"family":"Cerullo","given":"G."},{"family":"Conte","given":"S. D."}],"issued":{"date-parts":[["2020",10,19]]}}}],"schema":"https://github.com/citation-style-language/schema/raw/master/csl-citation.json"} </w:instrText>
       </w:r>
       <w:r>
         <w:rPr>
@@ -5581,7 +6358,7 @@
           <w:iCs/>
           <w:szCs w:val="24"/>
         </w:rPr>
-        <w:t>34</w:t>
+        <w:t>35</w:t>
       </w:r>
       <w:r>
         <w:rPr>
@@ -5603,42 +6380,24 @@
           <w:rFonts w:ascii="Times New Roman" w:hAnsi="Times New Roman"/>
         </w:rPr>
       </w:pPr>
-    </w:p>
-    <w:p>
-      <w:pPr>
-        <w:rPr>
-          <w:rFonts w:ascii="Times New Roman" w:hAnsi="Times New Roman"/>
-        </w:rPr>
-      </w:pPr>
-      <w:r>
-        <w:rPr>
-          <w:rFonts w:ascii="Times New Roman" w:hAnsi="Times New Roman"/>
-        </w:rPr>
-        <w:t>Time-resolved photoluminescence: 100s ps decay time as a function of temperature. [</w:t>
-      </w:r>
-      <w:r>
-        <w:rPr>
-          <w:rFonts w:ascii="Times New Roman" w:hAnsi="Times New Roman"/>
-        </w:rPr>
-        <w:t>slower @</w:t>
-      </w:r>
-      <w:r>
-        <w:rPr>
-          <w:rFonts w:ascii="Times New Roman" w:hAnsi="Times New Roman"/>
-        </w:rPr>
-        <w:t xml:space="preserve"> RT?</w:t>
-      </w:r>
-      <w:r>
-        <w:rPr>
-          <w:rFonts w:ascii="Times New Roman" w:hAnsi="Times New Roman"/>
-        </w:rPr>
-        <w:t>, 10s ps low T</w:t>
-      </w:r>
-      <w:r>
-        <w:rPr>
-          <w:rFonts w:ascii="Times New Roman" w:hAnsi="Times New Roman"/>
-        </w:rPr>
-        <w:t xml:space="preserve">] </w:t>
+      <w:r>
+        <w:rPr>
+          <w:rFonts w:ascii="Times New Roman" w:hAnsi="Times New Roman"/>
+        </w:rPr>
+        <w:t>The excitonic Mott transition has been a subject a large investigation. After the initial ~100 fs dynamics, the ionization ratio saturates to roughly 0.4 in our measurements.</w:t>
+      </w:r>
+    </w:p>
+    <w:p>
+      <w:pPr>
+        <w:rPr>
+          <w:rFonts w:ascii="Times New Roman" w:hAnsi="Times New Roman"/>
+        </w:rPr>
+      </w:pPr>
+      <w:r>
+        <w:rPr>
+          <w:rFonts w:ascii="Times New Roman" w:hAnsi="Times New Roman"/>
+        </w:rPr>
+        <w:t xml:space="preserve">Excitation density and the Mott transition </w:t>
       </w:r>
       <w:r>
         <w:rPr>
@@ -5650,19 +6409,7 @@
         <w:rPr>
           <w:rFonts w:ascii="Times New Roman" w:hAnsi="Times New Roman"/>
         </w:rPr>
-        <w:instrText xml:space="preserve"> ADDIN ZOTERO_ITEM CSL_CITATION {"citationID":"aVI2qwPu","properties":{"formattedCitation":"({\\i{}27})","plainCitation":"(27)","noteIndex":0},"citationItems":[{"id":2325,"uris":["http://zotero.org/users/8926575/items/HUIVSK2J"],"itemData":{"id":2325,"type":"article-journal","abstract":"The layered, air-stable van der Waals antiferromagnetic compound CrSBr exhibits pronounced coupling among its optical, electronic, and magnetic properties. As an example, exciton dynamics can be significantly influenced by lattice vibrations through exciton–phonon coupling. Using low-temperature photoluminescence spectroscopy, we demonstrate the effective coupling between excitons and phonons in nanometer-thick CrSBr. By careful analysis, we identify that the satellite peaks predominantly arise from the interaction between the exciton and an optical phonon with a frequency of 118 cm–1 (</w:instrText>
-      </w:r>
-      <w:r>
-        <w:rPr>
-          <w:rFonts w:ascii="Cambria Math" w:hAnsi="Cambria Math" w:cs="Cambria Math"/>
-        </w:rPr>
-        <w:instrText>∼</w:instrText>
-      </w:r>
-      <w:r>
-        <w:rPr>
-          <w:rFonts w:ascii="Times New Roman" w:hAnsi="Times New Roman"/>
-        </w:rPr>
-        <w:instrText xml:space="preserve">14.6 meV) due to the out-of-plane vibration of Br atoms. Power-dependent and temperature-dependent photoluminescence measurements support exciton–phonon coupling and indicate a coupling between magnetic and optical properties, suggesting the possibility of carrier localization in the material. The presence of strong coupling between the exciton and the lattice may have important implications for the design of light–matter interactions in magnetic semiconductors and provide insights into the exciton dynamics in CrSBr. This highlights the potential for exploiting exciton–phonon coupling to control the optical properties of layered antiferromagnetic materials.","container-title":"ACS Nano","DOI":"10.1021/acsnano.3c07236","ISSN":"1936-0851","issue":"4","journalAbbreviation":"ACS Nano","note":"publisher: American Chemical Society","page":"2898-2905","source":"ACS Publications","title":"Strong Exciton–Phonon Coupling as a Fingerprint of Magnetic Ordering in van der Waals Layered CrSBr","volume":"18","author":[{"family":"Lin","given":"Kaiman"},{"family":"Sun","given":"Xiaoxiao"},{"family":"Dirnberger","given":"Florian"},{"family":"Li","given":"Yi"},{"family":"Qu","given":"Jiang"},{"family":"Wen","given":"Peiting"},{"family":"Sofer","given":"Zdenek"},{"family":"Söll","given":"Aljoscha"},{"family":"Winnerl","given":"Stephan"},{"family":"Helm","given":"Manfred"},{"family":"Zhou","given":"Shengqiang"},{"family":"Dan","given":"Yaping"},{"family":"Prucnal","given":"Slawomir"}],"issued":{"date-parts":[["2024",1,30]]}}}],"schema":"https://github.com/citation-style-language/schema/raw/master/csl-citation.json"} </w:instrText>
+        <w:instrText xml:space="preserve"> ADDIN ZOTERO_ITEM CSL_CITATION {"citationID":"6TfNiH8z","properties":{"formattedCitation":"({\\i{}32})","plainCitation":"(32)","noteIndex":0},"citationItems":[{"id":2272,"uris":["http://zotero.org/users/8926575/items/Y78W7BZA"],"itemData":{"id":2272,"type":"article-journal","abstract":"When electron-hole pairs are excited in a semiconductor, it is a priori not clear if they form a plasma of unbound fermionic particles or a gas of composite bosons called excitons. Usually, the exciton phase is associated with low temperatures. In atomically thin transition metal dichalcogenide semiconductors, excitons are particularly important even at room temperature due to strong Coulomb interaction and a large exciton density of states. Using state-of-the-art many-body theory, we show that the thermodynamic fission–fusion balance of excitons and electron-hole plasma can be efficiently tuned via the dielectric environment as well as charge carrier doping. We propose the observation of these effects by studying exciton satellites in photoemission and tunneling spectroscopy, which present direct solid-state counterparts of high-energy collider experiments on the induced fission of composite particles.","container-title":"Nature Communications","DOI":"10.1038/s41467-017-01298-6","ISSN":"2041-1723","issue":"1","journalAbbreviation":"Nat Commun","language":"en","license":"2017 The Author(s)","note":"publisher: Nature Publishing Group","page":"1166","source":"www.nature.com","title":"Exciton fission in monolayer transition metal dichalcogenide semiconductors","volume":"8","author":[{"family":"Steinhoff","given":"A."},{"family":"Florian","given":"M."},{"family":"Rösner","given":"M."},{"family":"Schönhoff","given":"G."},{"family":"Wehling","given":"T. O."},{"family":"Jahnke","given":"F."}],"issued":{"date-parts":[["2017",10,27]]}}}],"schema":"https://github.com/citation-style-language/schema/raw/master/csl-citation.json"} </w:instrText>
       </w:r>
       <w:r>
         <w:rPr>
@@ -5684,7 +6431,7 @@
           <w:iCs/>
           <w:szCs w:val="24"/>
         </w:rPr>
-        <w:t>27</w:t>
+        <w:t>32</w:t>
       </w:r>
       <w:r>
         <w:rPr>
@@ -5699,18 +6446,11 @@
         </w:rPr>
         <w:fldChar w:fldCharType="end"/>
       </w:r>
-    </w:p>
-    <w:p>
-      <w:pPr>
-        <w:rPr>
-          <w:rFonts w:ascii="Times New Roman" w:hAnsi="Times New Roman"/>
-        </w:rPr>
-      </w:pPr>
-      <w:r>
-        <w:rPr>
-          <w:rFonts w:ascii="Times New Roman" w:hAnsi="Times New Roman"/>
-        </w:rPr>
-        <w:t xml:space="preserve">Defect-assoctiated excitons in CrSBr-TMD heterostructures. </w:t>
+      <w:r>
+        <w:rPr>
+          <w:rFonts w:ascii="Times New Roman" w:hAnsi="Times New Roman"/>
+        </w:rPr>
+        <w:t xml:space="preserve"> in transition metal dichalcogenides. </w:t>
       </w:r>
       <w:r>
         <w:rPr>
@@ -5722,7 +6462,7 @@
         <w:rPr>
           <w:rFonts w:ascii="Times New Roman" w:hAnsi="Times New Roman"/>
         </w:rPr>
-        <w:instrText xml:space="preserve"> ADDIN ZOTERO_ITEM CSL_CITATION {"citationID":"agDmwBvZ","properties":{"formattedCitation":"({\\i{}35})","plainCitation":"(35)","noteIndex":0},"citationItems":[{"id":2319,"uris":["http://zotero.org/users/8926575/items/6TDRUGKR"],"itemData":{"id":2319,"type":"article","abstract":"We present a comprehensive investigation of optical properties in MoSe$_2$/CrSBr heterostructures, unveiling the presence of localized excitons represented by a new emission feature, X$^*$. We demonstrate through temperature- and power-dependent photoluminescence spectroscopy that X$^*$ originates from excitons confined by intrinsic defects within the CrSBr layer. The valley polarization of X$^*$ and trion peaks displays opposite polarity under a magnetic field, which closely correlates with the magnetic order of CrSBr. This is attributed to spin-dependent charge transfer mechanisms across the heterointerface, supported by density functional theory calculations revealing a type-II band alignment and spin-polarized band structures. Furthermore, the strong in-plane anisotropy of CrSBr induces unique polarization-dependent responses in MoSe$_2$ emissions. Our study highlights the crucial role of defects in shaping excitonic properties. It offers valuable insights into spectral-resolved proximity effects in van der Waals heterostructures between semiconductor and magnet, contributing to advancing spintronic and valleytronic devices.","language":"en","note":"arXiv:2405.16079 [cond-mat]","number":"arXiv:2405.16079","publisher":"arXiv","source":"arXiv.org","title":"Intrinsic localized excitons in MoSe$_2$/CrSBr heterostructures","URL":"http://arxiv.org/abs/2405.16079","author":[{"family":"Huang","given":"Xinyue"},{"family":"Song","given":"Zhigang"},{"family":"Gao","given":"Yuchen"},{"family":"Gu","given":"Pingfan"},{"family":"Watanabe","given":"Kenji"},{"family":"Taniguchi","given":"Takashi"},{"family":"Yang","given":"Shiqi"},{"family":"Chen","given":"Zuxin"},{"family":"Ye","given":"Yu"}],"accessed":{"date-parts":[["2024",9,2]]},"issued":{"date-parts":[["2024",5,25]]}}}],"schema":"https://github.com/citation-style-language/schema/raw/master/csl-citation.json"} </w:instrText>
+        <w:instrText xml:space="preserve"> ADDIN ZOTERO_ITEM CSL_CITATION {"citationID":"93GtRysB","properties":{"formattedCitation":"({\\i{}33})","plainCitation":"(33)","noteIndex":0},"citationItems":[{"id":2276,"uris":["http://zotero.org/users/8926575/items/XUCHG93R"],"itemData":{"id":2276,"type":"article-journal","container-title":"Physical Review Letters","DOI":"10.1103/PhysRevLett.125.096401","ISSN":"0031-9007, 1079-7114","issue":"9","journalAbbreviation":"Phys. Rev. Lett.","language":"en","page":"096401","source":"DOI.org (Crossref)","title":"Observation of an Excitonic Mott Transition Through Ultrafast Core- &lt;i&gt;cum&lt;/i&gt; -Conduction Photoemission Spectroscopy","volume":"125","author":[{"family":"Dendzik","given":"Maciej"},{"family":"Xian","given":"R. Patrick"},{"family":"Perfetto","given":"Enrico"},{"family":"Sangalli","given":"Davide"},{"family":"Kutnyakhov","given":"Dmytro"},{"family":"Dong","given":"Shuo"},{"family":"Beaulieu","given":"Samuel"},{"family":"Pincelli","given":"Tommaso"},{"family":"Pressacco","given":"Federico"},{"family":"Curcio","given":"Davide"},{"family":"Agustsson","given":"Steinn Ymir"},{"family":"Heber","given":"Michael"},{"family":"Hauer","given":"Jasper"},{"family":"Wurth","given":"Wilfried"},{"family":"Brenner","given":"Günter"},{"family":"Acremann","given":"Yves"},{"family":"Hofmann","given":"Philip"},{"family":"Wolf","given":"Martin"},{"family":"Marini","given":"Andrea"},{"family":"Stefanucci","given":"Gianluca"},{"family":"Rettig","given":"Laurenz"},{"family":"Ernstorfer","given":"Ralph"}],"issued":{"date-parts":[["2020",8,24]]}}}],"schema":"https://github.com/citation-style-language/schema/raw/master/csl-citation.json"} </w:instrText>
       </w:r>
       <w:r>
         <w:rPr>
@@ -5744,7 +6484,7 @@
           <w:iCs/>
           <w:szCs w:val="24"/>
         </w:rPr>
-        <w:t>35</w:t>
+        <w:t>33</w:t>
       </w:r>
       <w:r>
         <w:rPr>
@@ -5764,139 +6504,13 @@
       <w:pPr>
         <w:rPr>
           <w:rFonts w:ascii="Times New Roman" w:hAnsi="Times New Roman"/>
-          <w:b/>
-        </w:rPr>
-      </w:pPr>
-    </w:p>
-    <w:p>
-      <w:pPr>
-        <w:rPr>
-          <w:rFonts w:ascii="Times New Roman" w:hAnsi="Times New Roman"/>
-        </w:rPr>
-      </w:pPr>
-      <w:r>
-        <w:rPr>
-          <w:rFonts w:ascii="Times New Roman" w:hAnsi="Times New Roman"/>
-          <w:b/>
-        </w:rPr>
-        <w:t>Conclusions</w:t>
-      </w:r>
-    </w:p>
-    <w:p>
-      <w:pPr>
-        <w:rPr>
-          <w:rFonts w:ascii="Times New Roman" w:hAnsi="Times New Roman"/>
-          <w:b/>
-        </w:rPr>
-      </w:pPr>
-    </w:p>
-    <w:p>
-      <w:pPr>
-        <w:rPr>
-          <w:rFonts w:ascii="Times New Roman" w:hAnsi="Times New Roman"/>
-          <w:b/>
-        </w:rPr>
-      </w:pPr>
-      <w:r>
-        <w:rPr>
-          <w:rFonts w:ascii="Times New Roman" w:hAnsi="Times New Roman"/>
-          <w:b/>
-        </w:rPr>
-        <w:t>Methods</w:t>
-      </w:r>
-    </w:p>
-    <w:p>
-      <w:pPr>
-        <w:rPr>
-          <w:rFonts w:ascii="Times New Roman" w:hAnsi="Times New Roman"/>
-        </w:rPr>
-      </w:pPr>
-      <w:r>
-        <w:rPr>
-          <w:rFonts w:ascii="Times New Roman" w:hAnsi="Times New Roman"/>
-        </w:rPr>
-        <w:t>trARPES were performed</w:t>
-      </w:r>
-      <w:r>
-        <w:rPr>
-          <w:rFonts w:ascii="Times New Roman" w:hAnsi="Times New Roman"/>
-        </w:rPr>
-        <w:t xml:space="preserve"> </w:t>
-      </w:r>
-      <w:r>
-        <w:rPr>
-          <w:rFonts w:ascii="Times New Roman" w:hAnsi="Times New Roman"/>
-        </w:rPr>
-        <w:t>on bulk CrSBr</w:t>
-      </w:r>
-      <w:r>
-        <w:rPr>
-          <w:rFonts w:ascii="Times New Roman" w:hAnsi="Times New Roman"/>
-        </w:rPr>
-        <w:t xml:space="preserve"> crystals were grown by</w:t>
-      </w:r>
-      <w:r>
-        <w:rPr>
-          <w:rFonts w:ascii="Times New Roman" w:hAnsi="Times New Roman"/>
-        </w:rPr>
-        <w:t xml:space="preserve"> …</w:t>
-      </w:r>
-      <w:r>
-        <w:rPr>
-          <w:rFonts w:ascii="Times New Roman" w:hAnsi="Times New Roman"/>
-        </w:rPr>
-        <w:t xml:space="preserve"> []. For ARPES measurements, bulk crystals were mechanically cleaved in ultrahigh vacuum in base pressures better than 10</w:t>
-      </w:r>
-      <w:r>
-        <w:rPr>
-          <w:rFonts w:ascii="Times New Roman" w:hAnsi="Times New Roman"/>
-          <w:vertAlign w:val="superscript"/>
-        </w:rPr>
-        <w:t>-10</w:t>
-      </w:r>
-      <w:r>
-        <w:rPr>
-          <w:rFonts w:ascii="Times New Roman" w:hAnsi="Times New Roman"/>
-        </w:rPr>
-        <w:t xml:space="preserve"> mbar. </w:t>
-      </w:r>
-    </w:p>
-    <w:p>
-      <w:pPr>
-        <w:rPr>
-          <w:rFonts w:ascii="Times New Roman" w:hAnsi="Times New Roman"/>
-        </w:rPr>
-      </w:pPr>
-    </w:p>
-    <w:p>
-      <w:pPr>
-        <w:rPr>
-          <w:rFonts w:ascii="Times New Roman" w:hAnsi="Times New Roman"/>
-        </w:rPr>
-      </w:pPr>
-      <w:r>
-        <w:rPr>
-          <w:rFonts w:ascii="Times New Roman" w:hAnsi="Times New Roman"/>
-        </w:rPr>
-        <w:t>tr</w:t>
-      </w:r>
-      <w:r>
-        <w:rPr>
-          <w:rFonts w:ascii="Times New Roman" w:hAnsi="Times New Roman"/>
-        </w:rPr>
-        <w:t xml:space="preserve">ARPES </w:t>
-      </w:r>
-      <w:r>
-        <w:rPr>
-          <w:rFonts w:ascii="Times New Roman" w:hAnsi="Times New Roman"/>
-        </w:rPr>
-        <w:t xml:space="preserve">measurements were performed using both a momentum microscope and a hemispherical analyzer. For the momentum microscope measurements. using a high-repetition rate </w:t>
-      </w:r>
-      <w:r>
-        <w:rPr>
-          <w:rFonts w:ascii="Times New Roman" w:hAnsi="Times New Roman"/>
-        </w:rPr>
-        <w:t xml:space="preserve">OPCPA </w:t>
+        </w:rPr>
+      </w:pPr>
+      <w:r>
+        <w:rPr>
+          <w:rFonts w:ascii="Times New Roman" w:hAnsi="Times New Roman"/>
+        </w:rPr>
+        <w:t xml:space="preserve">Bistability </w:t>
       </w:r>
       <w:r>
         <w:rPr>
@@ -5908,7 +6522,7 @@
         <w:rPr>
           <w:rFonts w:ascii="Times New Roman" w:hAnsi="Times New Roman"/>
         </w:rPr>
-        <w:instrText xml:space="preserve"> ADDIN ZOTERO_ITEM CSL_CITATION {"citationID":"nixcfdcD","properties":{"formattedCitation":"({\\i{}11})","plainCitation":"(11)","noteIndex":0},"citationItems":[{"id":2112,"uris":["http://zotero.org/users/8926575/items/6XXAGEWC"],"itemData":{"id":2112,"type":"article-journal","abstract":"An optical parametric chirped pulse amplifier fully based on Yb lasers at 500 kHz is described. Passive optical-synchronization is achieved between a fiber laser-pumped white-light and a 515 nm pump produced with a 200 W picosecond Yb:YAG InnoSlab amplifier. An output power up to 19.7 W with long-term stability of 0.3% is demonstrated for wavelength tunable pulses between 680 nm and 900 nm and spectral stability of 0.2%; 16.5 W can be achieved with a bandwidth supporting 5.4 fs pulses. We demonstrate compression of 30 µJ pulses to sub-20 fs duration with a prism compressor, suitable for high harmonic generation.","container-title":"Optics Express","DOI":"10.1364/OE.23.001491","ISSN":"1094-4087","issue":"2","journalAbbreviation":"Opt. Express","language":"en","page":"1491","source":"DOI.org (Crossref)","title":"500 kHz OPCPA delivering tunable sub-20 fs pulses with 15 W average power based on an all-ytterbium laser","volume":"23","author":[{"family":"Puppin","given":"Michele"},{"family":"Deng","given":"Yunpei"},{"family":"Prochnow","given":"Oliver"},{"family":"Ahrens","given":"Jan"},{"family":"Binhammer","given":"Thomas"},{"family":"Morgner","given":"Uwe"},{"family":"Krenz","given":"Marcel"},{"family":"Wolf","given":"Martin"},{"family":"Ernstorfer","given":"Ralph"}],"issued":{"date-parts":[["2015",1,26]]}}}],"schema":"https://github.com/citation-style-language/schema/raw/master/csl-citation.json"} </w:instrText>
+        <w:instrText xml:space="preserve"> ADDIN ZOTERO_ITEM CSL_CITATION {"citationID":"bTE9eH3a","properties":{"formattedCitation":"({\\i{}34})","plainCitation":"(34)","noteIndex":0},"citationItems":[{"id":2284,"uris":["http://zotero.org/users/8926575/items/6VKRBQXW"],"itemData":{"id":2284,"type":"article-journal","abstract":"We perform a rate equation analysis of the dynamics of the exciton Mott transition (EMT) assuming a detailed balance between excitons and unbound electron–hole (e–h) pairs. Using the Saha equation and adopting an empirical expression for the band-gap renormalization effect caused by unbound e–h pairs, we show that the ionization ratio of excitons exhibits bistability as a function of the total e–h pair density at low temperatures. We demonstrate that an incubation time emerges in the dynamics of the EMT from the oversaturated exciton gas phase on the verge of the bistable region. The incubation time shows slowing down behavior when the pair density approaches saddle-node bifurcation of the hysteresis curve of the exciton ionization ratio.","container-title":"Journal of the Physical Society of Japan","DOI":"10.7566/JPSJ.86.103702","ISSN":"0031-9015","issue":"10","journalAbbreviation":"J. Phys. Soc. Jpn.","note":"publisher: The Physical Society of Japan","page":"103702","source":"journals.jps.jp (Atypon)","title":"Rate Equation Analysis of the Dynamics of First-order Exciton Mott Transition","volume":"86","author":[{"family":"Sekiguchi","given":"Fumiya"},{"family":"Shimano","given":"Ryo"}],"issued":{"date-parts":[["2017",10,15]]}}}],"schema":"https://github.com/citation-style-language/schema/raw/master/csl-citation.json"} </w:instrText>
       </w:r>
       <w:r>
         <w:rPr>
@@ -5930,7 +6544,7 @@
           <w:iCs/>
           <w:szCs w:val="24"/>
         </w:rPr>
-        <w:t>11</w:t>
+        <w:t>34</w:t>
       </w:r>
       <w:r>
         <w:rPr>
@@ -5945,23 +6559,113 @@
         </w:rPr>
         <w:fldChar w:fldCharType="end"/>
       </w:r>
-      <w:r>
-        <w:rPr>
-          <w:rFonts w:ascii="Times New Roman" w:hAnsi="Times New Roman"/>
-        </w:rPr>
-        <w:t xml:space="preserve"> operating at </w:t>
-      </w:r>
-      <w:r>
-        <w:rPr>
-          <w:rFonts w:ascii="Times New Roman" w:hAnsi="Times New Roman"/>
-        </w:rPr>
-        <w:t>~</w:t>
-      </w:r>
-      <w:r>
-        <w:rPr>
-          <w:rFonts w:ascii="Times New Roman" w:hAnsi="Times New Roman"/>
-        </w:rPr>
-        <w:t xml:space="preserve">500 kHz </w:t>
+    </w:p>
+    <w:p>
+      <w:pPr>
+        <w:rPr>
+          <w:rFonts w:ascii="Times New Roman" w:hAnsi="Times New Roman"/>
+        </w:rPr>
+      </w:pPr>
+      <w:r>
+        <w:rPr>
+          <w:rFonts w:ascii="Times New Roman" w:hAnsi="Times New Roman"/>
+        </w:rPr>
+        <w:t>We do not</w:t>
+      </w:r>
+      <w:r>
+        <w:rPr>
+          <w:rFonts w:ascii="Times New Roman" w:hAnsi="Times New Roman"/>
+        </w:rPr>
+        <w:t xml:space="preserve"> observe any notice</w:t>
+      </w:r>
+      <w:r>
+        <w:rPr>
+          <w:rFonts w:ascii="Times New Roman" w:hAnsi="Times New Roman"/>
+        </w:rPr>
+        <w:t>able shift in the X or CB peak positions as a function of delay time (</w:t>
+      </w:r>
+      <w:r>
+        <w:rPr>
+          <w:rFonts w:ascii="Times New Roman" w:hAnsi="Times New Roman"/>
+          <w:b/>
+        </w:rPr>
+        <w:t>Figure S</w:t>
+      </w:r>
+      <w:r>
+        <w:rPr>
+          <w:rFonts w:ascii="Times New Roman" w:hAnsi="Times New Roman"/>
+        </w:rPr>
+        <w:t>).</w:t>
+      </w:r>
+    </w:p>
+    <w:p>
+      <w:pPr>
+        <w:rPr>
+          <w:rFonts w:ascii="Times New Roman" w:hAnsi="Times New Roman"/>
+        </w:rPr>
+      </w:pPr>
+    </w:p>
+    <w:p>
+      <w:pPr>
+        <w:rPr>
+          <w:rFonts w:ascii="Times New Roman" w:hAnsi="Times New Roman"/>
+        </w:rPr>
+      </w:pPr>
+      <w:r>
+        <w:rPr>
+          <w:rFonts w:ascii="Times New Roman" w:hAnsi="Times New Roman"/>
+        </w:rPr>
+        <w:t xml:space="preserve">-------------------- </w:t>
+      </w:r>
+    </w:p>
+    <w:p>
+      <w:pPr>
+        <w:rPr>
+          <w:rFonts w:ascii="Times New Roman" w:hAnsi="Times New Roman"/>
+        </w:rPr>
+      </w:pPr>
+      <w:r>
+        <w:rPr>
+          <w:rFonts w:ascii="Times New Roman" w:hAnsi="Times New Roman"/>
+        </w:rPr>
+        <w:t>LITERATURE:</w:t>
+      </w:r>
+    </w:p>
+    <w:p>
+      <w:pPr>
+        <w:rPr>
+          <w:rFonts w:ascii="Times New Roman" w:hAnsi="Times New Roman"/>
+        </w:rPr>
+      </w:pPr>
+      <w:r>
+        <w:rPr>
+          <w:rFonts w:ascii="Times New Roman" w:hAnsi="Times New Roman"/>
+        </w:rPr>
+        <w:t>Time-resolved photoluminescence: 100s ps decay time as a function of temperature. [</w:t>
+      </w:r>
+      <w:r>
+        <w:rPr>
+          <w:rFonts w:ascii="Times New Roman" w:hAnsi="Times New Roman"/>
+        </w:rPr>
+        <w:t>slower @</w:t>
+      </w:r>
+      <w:r>
+        <w:rPr>
+          <w:rFonts w:ascii="Times New Roman" w:hAnsi="Times New Roman"/>
+        </w:rPr>
+        <w:t xml:space="preserve"> RT?</w:t>
+      </w:r>
+      <w:r>
+        <w:rPr>
+          <w:rFonts w:ascii="Times New Roman" w:hAnsi="Times New Roman"/>
+        </w:rPr>
+        <w:t>, 10s ps low T</w:t>
+      </w:r>
+      <w:r>
+        <w:rPr>
+          <w:rFonts w:ascii="Times New Roman" w:hAnsi="Times New Roman"/>
+        </w:rPr>
+        <w:t xml:space="preserve">] </w:t>
       </w:r>
       <w:r>
         <w:rPr>
@@ -5973,7 +6677,19 @@
         <w:rPr>
           <w:rFonts w:ascii="Times New Roman" w:hAnsi="Times New Roman"/>
         </w:rPr>
-        <w:instrText xml:space="preserve"> ADDIN ZOTERO_ITEM CSL_CITATION {"citationID":"JqlS8xUp","properties":{"formattedCitation":"({\\i{}10}, {\\i{}12})","plainCitation":"(10, 12)","noteIndex":0},"citationItems":[{"id":97,"uris":["http://zotero.org/users/8926575/items/L3UN5JDC"],"itemData":{"id":97,"type":"article-journal","abstract":"Time- and angle-resolved photoemission spectroscopy (trARPES) employing a 500 kHz extreme-ultraviolet light source operating at 21.7 eV probe photon energy is reported. Based on a high-power ytterbium laser, optical parametric chirped pulse amplification, and ultraviolet-driven high-harmonic generation, the light source produces an isolated high-harmonic with 110 meV bandwidth and a flux of more than 1011 photons/s on the sample. Combined with a state-of-the-art ARPES chamber, this table-top experiment allows high-repetition rate pump-probe experiments of electron dynamics in occupied and normally unoccupied (excited) states in the entire Brillouin zone and with a temporal system response function below 40 fs.","container-title":"Review of Scientific Instruments","DOI":"10.1063/1.5081938","ISSN":"0034-6748","issue":"2","note":"publisher: American Institute of Physics","page":"023104","source":"aip.scitation.org (Atypon)","title":"Time- and angle-resolved photoemission spectroscopy of solids in the extreme ultraviolet at 500 kHz repetition rate","volume":"90","author":[{"family":"Puppin","given":"M."},{"family":"Deng","given":"Y."},{"family":"Nicholson","given":"C. W."},{"family":"Feldl","given":"J."},{"family":"Schröter","given":"N. B. M."},{"family":"Vita","given":"H."},{"family":"Kirchmann","given":"P. S."},{"family":"Monney","given":"C."},{"family":"Rettig","given":"L."},{"family":"Wolf","given":"M."},{"family":"Ernstorfer","given":"R."}],"issued":{"date-parts":[["2019",2]]}}},{"id":"KeLQQdeI/eZWgLPED","uris":["http://zotero.org/users/8926575/items/RCL5XG9X"],"itemData":{"id":1984,"type":"article-journal","abstract":"Time-of-flight-based momentum microscopy has a growing presence in photoemission studies, as it enables parallel energy- and momentumresolved acquisition of the full photoelectron distribution. Here, we report table-top extreme ultraviolet time- and angle-resolved photoemission spectroscopy (trARPES) featuring both a hemispherical analyzer and a momentum microscope within the same setup. We present a systematic comparison of the two detection schemes and quantify experimentally relevant parameters, including pump- and probe-induced space-charge effects, detection efficiency, photoelectron count rates, and depth of focus. We highlight the advantages and limitations of both instruments based on exemplary trARPES measurements of bulk WSe2. Our analysis demonstrates the complementary nature of the two spectrometers for time-resolved ARPES experiments. Their combination in a single experimental apparatus allows us to address a broad range of scientific questions with trARPES.","container-title":"Review of Scientific Instruments","DOI":"10.1063/5.0024493","ISSN":"0034-6748, 1089-7623","issue":"12","journalAbbreviation":"Review of Scientific Instruments","language":"en","page":"123112","source":"DOI.org (Crossref)","title":"A quantitative comparison of time-of-flight momentum microscopes and hemispherical analyzers for time- and angle-resolved photoemission spectroscopy experiments","volume":"91","author":[{"family":"Maklar","given":"J."},{"family":"Dong","given":"S."},{"family":"Beaulieu","given":"S."},{"family":"Pincelli","given":"T."},{"family":"Dendzik","given":"M."},{"family":"Windsor","given":"Y. W."},{"family":"Xian","given":"R. P."},{"family":"Wolf","given":"M."},{"family":"Ernstorfer","given":"R."},{"family":"Rettig","given":"L."}],"issued":{"date-parts":[["2020",12,1]]}}}],"schema":"https://github.com/citation-style-language/schema/raw/master/csl-citation.json"} </w:instrText>
+        <w:instrText xml:space="preserve"> ADDIN ZOTERO_ITEM CSL_CITATION {"citationID":"aVI2qwPu","properties":{"formattedCitation":"({\\i{}29})","plainCitation":"(29)","noteIndex":0},"citationItems":[{"id":2325,"uris":["http://zotero.org/users/8926575/items/HUIVSK2J"],"itemData":{"id":2325,"type":"article-journal","abstract":"The layered, air-stable van der Waals antiferromagnetic compound CrSBr exhibits pronounced coupling among its optical, electronic, and magnetic properties. As an example, exciton dynamics can be significantly influenced by lattice vibrations through exciton–phonon coupling. Using low-temperature photoluminescence spectroscopy, we demonstrate the effective coupling between excitons and phonons in nanometer-thick CrSBr. By careful analysis, we identify that the satellite peaks predominantly arise from the interaction between the exciton and an optical phonon with a frequency of 118 cm–1 (</w:instrText>
+      </w:r>
+      <w:r>
+        <w:rPr>
+          <w:rFonts w:ascii="Cambria Math" w:hAnsi="Cambria Math" w:cs="Cambria Math"/>
+        </w:rPr>
+        <w:instrText>∼</w:instrText>
+      </w:r>
+      <w:r>
+        <w:rPr>
+          <w:rFonts w:ascii="Times New Roman" w:hAnsi="Times New Roman"/>
+        </w:rPr>
+        <w:instrText xml:space="preserve">14.6 meV) due to the out-of-plane vibration of Br atoms. Power-dependent and temperature-dependent photoluminescence measurements support exciton–phonon coupling and indicate a coupling between magnetic and optical properties, suggesting the possibility of carrier localization in the material. The presence of strong coupling between the exciton and the lattice may have important implications for the design of light–matter interactions in magnetic semiconductors and provide insights into the exciton dynamics in CrSBr. This highlights the potential for exploiting exciton–phonon coupling to control the optical properties of layered antiferromagnetic materials.","container-title":"ACS Nano","DOI":"10.1021/acsnano.3c07236","ISSN":"1936-0851","issue":"4","journalAbbreviation":"ACS Nano","note":"publisher: American Chemical Society","page":"2898-2905","source":"ACS Publications","title":"Strong Exciton–Phonon Coupling as a Fingerprint of Magnetic Ordering in van der Waals Layered CrSBr","volume":"18","author":[{"family":"Lin","given":"Kaiman"},{"family":"Sun","given":"Xiaoxiao"},{"family":"Dirnberger","given":"Florian"},{"family":"Li","given":"Yi"},{"family":"Qu","given":"Jiang"},{"family":"Wen","given":"Peiting"},{"family":"Sofer","given":"Zdenek"},{"family":"Söll","given":"Aljoscha"},{"family":"Winnerl","given":"Stephan"},{"family":"Helm","given":"Manfred"},{"family":"Zhou","given":"Shengqiang"},{"family":"Dan","given":"Yaping"},{"family":"Prucnal","given":"Slawomir"}],"issued":{"date-parts":[["2024",1,30]]}}}],"schema":"https://github.com/citation-style-language/schema/raw/master/csl-citation.json"} </w:instrText>
       </w:r>
       <w:r>
         <w:rPr>
@@ -5995,14 +6711,58 @@
           <w:iCs/>
           <w:szCs w:val="24"/>
         </w:rPr>
-        <w:t>10</w:t>
-      </w:r>
-      <w:r>
-        <w:rPr>
-          <w:rFonts w:ascii="Times New Roman" w:hAnsi="Times New Roman"/>
-          <w:szCs w:val="24"/>
-        </w:rPr>
-        <w:t xml:space="preserve">, </w:t>
+        <w:t>29</w:t>
+      </w:r>
+      <w:r>
+        <w:rPr>
+          <w:rFonts w:ascii="Times New Roman" w:hAnsi="Times New Roman"/>
+          <w:szCs w:val="24"/>
+        </w:rPr>
+        <w:t>)</w:t>
+      </w:r>
+      <w:r>
+        <w:rPr>
+          <w:rFonts w:ascii="Times New Roman" w:hAnsi="Times New Roman"/>
+        </w:rPr>
+        <w:fldChar w:fldCharType="end"/>
+      </w:r>
+    </w:p>
+    <w:p>
+      <w:pPr>
+        <w:rPr>
+          <w:rFonts w:ascii="Times New Roman" w:hAnsi="Times New Roman"/>
+        </w:rPr>
+      </w:pPr>
+      <w:r>
+        <w:rPr>
+          <w:rFonts w:ascii="Times New Roman" w:hAnsi="Times New Roman"/>
+        </w:rPr>
+        <w:t xml:space="preserve">Defect-assoctiated excitons in CrSBr-TMD heterostructures. </w:t>
+      </w:r>
+      <w:r>
+        <w:rPr>
+          <w:rFonts w:ascii="Times New Roman" w:hAnsi="Times New Roman"/>
+        </w:rPr>
+        <w:fldChar w:fldCharType="begin"/>
+      </w:r>
+      <w:r>
+        <w:rPr>
+          <w:rFonts w:ascii="Times New Roman" w:hAnsi="Times New Roman"/>
+        </w:rPr>
+        <w:instrText xml:space="preserve"> ADDIN ZOTERO_ITEM CSL_CITATION {"citationID":"agDmwBvZ","properties":{"formattedCitation":"({\\i{}36})","plainCitation":"(36)","noteIndex":0},"citationItems":[{"id":2319,"uris":["http://zotero.org/users/8926575/items/6TDRUGKR"],"itemData":{"id":2319,"type":"article","abstract":"We present a comprehensive investigation of optical properties in MoSe$_2$/CrSBr heterostructures, unveiling the presence of localized excitons represented by a new emission feature, X$^*$. We demonstrate through temperature- and power-dependent photoluminescence spectroscopy that X$^*$ originates from excitons confined by intrinsic defects within the CrSBr layer. The valley polarization of X$^*$ and trion peaks displays opposite polarity under a magnetic field, which closely correlates with the magnetic order of CrSBr. This is attributed to spin-dependent charge transfer mechanisms across the heterointerface, supported by density functional theory calculations revealing a type-II band alignment and spin-polarized band structures. Furthermore, the strong in-plane anisotropy of CrSBr induces unique polarization-dependent responses in MoSe$_2$ emissions. Our study highlights the crucial role of defects in shaping excitonic properties. It offers valuable insights into spectral-resolved proximity effects in van der Waals heterostructures between semiconductor and magnet, contributing to advancing spintronic and valleytronic devices.","language":"en","note":"arXiv:2405.16079 [cond-mat]","number":"arXiv:2405.16079","publisher":"arXiv","source":"arXiv.org","title":"Intrinsic localized excitons in MoSe$_2$/CrSBr heterostructures","URL":"http://arxiv.org/abs/2405.16079","author":[{"family":"Huang","given":"Xinyue"},{"family":"Song","given":"Zhigang"},{"family":"Gao","given":"Yuchen"},{"family":"Gu","given":"Pingfan"},{"family":"Watanabe","given":"Kenji"},{"family":"Taniguchi","given":"Takashi"},{"family":"Yang","given":"Shiqi"},{"family":"Chen","given":"Zuxin"},{"family":"Ye","given":"Yu"}],"accessed":{"date-parts":[["2024",9,2]]},"issued":{"date-parts":[["2024",5,25]]}}}],"schema":"https://github.com/citation-style-language/schema/raw/master/csl-citation.json"} </w:instrText>
+      </w:r>
+      <w:r>
+        <w:rPr>
+          <w:rFonts w:ascii="Times New Roman" w:hAnsi="Times New Roman"/>
+        </w:rPr>
+        <w:fldChar w:fldCharType="separate"/>
+      </w:r>
+      <w:r>
+        <w:rPr>
+          <w:rFonts w:ascii="Times New Roman" w:hAnsi="Times New Roman"/>
+          <w:szCs w:val="24"/>
+        </w:rPr>
+        <w:t>(</w:t>
       </w:r>
       <w:r>
         <w:rPr>
@@ -6011,6 +6771,273 @@
           <w:iCs/>
           <w:szCs w:val="24"/>
         </w:rPr>
+        <w:t>36</w:t>
+      </w:r>
+      <w:r>
+        <w:rPr>
+          <w:rFonts w:ascii="Times New Roman" w:hAnsi="Times New Roman"/>
+          <w:szCs w:val="24"/>
+        </w:rPr>
+        <w:t>)</w:t>
+      </w:r>
+      <w:r>
+        <w:rPr>
+          <w:rFonts w:ascii="Times New Roman" w:hAnsi="Times New Roman"/>
+        </w:rPr>
+        <w:fldChar w:fldCharType="end"/>
+      </w:r>
+    </w:p>
+    <w:p>
+      <w:pPr>
+        <w:rPr>
+          <w:rFonts w:ascii="Times New Roman" w:hAnsi="Times New Roman"/>
+          <w:b/>
+        </w:rPr>
+      </w:pPr>
+    </w:p>
+    <w:p>
+      <w:pPr>
+        <w:rPr>
+          <w:rFonts w:ascii="Times New Roman" w:hAnsi="Times New Roman"/>
+        </w:rPr>
+      </w:pPr>
+      <w:r>
+        <w:rPr>
+          <w:rFonts w:ascii="Times New Roman" w:hAnsi="Times New Roman"/>
+          <w:b/>
+        </w:rPr>
+        <w:t>Conclusions</w:t>
+      </w:r>
+    </w:p>
+    <w:p>
+      <w:pPr>
+        <w:rPr>
+          <w:rFonts w:ascii="Times New Roman" w:hAnsi="Times New Roman"/>
+          <w:b/>
+        </w:rPr>
+      </w:pPr>
+    </w:p>
+    <w:p>
+      <w:pPr>
+        <w:rPr>
+          <w:rFonts w:ascii="Times New Roman" w:hAnsi="Times New Roman"/>
+          <w:b/>
+        </w:rPr>
+      </w:pPr>
+      <w:r>
+        <w:rPr>
+          <w:rFonts w:ascii="Times New Roman" w:hAnsi="Times New Roman"/>
+          <w:b/>
+        </w:rPr>
+        <w:t>Methods</w:t>
+      </w:r>
+    </w:p>
+    <w:p>
+      <w:pPr>
+        <w:rPr>
+          <w:rFonts w:ascii="Times New Roman" w:hAnsi="Times New Roman"/>
+        </w:rPr>
+      </w:pPr>
+      <w:r>
+        <w:rPr>
+          <w:rFonts w:ascii="Times New Roman" w:hAnsi="Times New Roman"/>
+        </w:rPr>
+        <w:t>trARPES were performed</w:t>
+      </w:r>
+      <w:r>
+        <w:rPr>
+          <w:rFonts w:ascii="Times New Roman" w:hAnsi="Times New Roman"/>
+        </w:rPr>
+        <w:t xml:space="preserve"> </w:t>
+      </w:r>
+      <w:r>
+        <w:rPr>
+          <w:rFonts w:ascii="Times New Roman" w:hAnsi="Times New Roman"/>
+        </w:rPr>
+        <w:t>on bulk CrSBr</w:t>
+      </w:r>
+      <w:r>
+        <w:rPr>
+          <w:rFonts w:ascii="Times New Roman" w:hAnsi="Times New Roman"/>
+        </w:rPr>
+        <w:t xml:space="preserve"> crystals were grown by</w:t>
+      </w:r>
+      <w:r>
+        <w:rPr>
+          <w:rFonts w:ascii="Times New Roman" w:hAnsi="Times New Roman"/>
+        </w:rPr>
+        <w:t xml:space="preserve"> …</w:t>
+      </w:r>
+      <w:r>
+        <w:rPr>
+          <w:rFonts w:ascii="Times New Roman" w:hAnsi="Times New Roman"/>
+        </w:rPr>
+        <w:t xml:space="preserve"> []. For ARPES measurements, bulk crystals were mechanically cleaved in ultrahigh vacuum in base pressures better than 10</w:t>
+      </w:r>
+      <w:r>
+        <w:rPr>
+          <w:rFonts w:ascii="Times New Roman" w:hAnsi="Times New Roman"/>
+          <w:vertAlign w:val="superscript"/>
+        </w:rPr>
+        <w:t>-10</w:t>
+      </w:r>
+      <w:r>
+        <w:rPr>
+          <w:rFonts w:ascii="Times New Roman" w:hAnsi="Times New Roman"/>
+        </w:rPr>
+        <w:t xml:space="preserve"> mbar. </w:t>
+      </w:r>
+    </w:p>
+    <w:p>
+      <w:pPr>
+        <w:rPr>
+          <w:rFonts w:ascii="Times New Roman" w:hAnsi="Times New Roman"/>
+        </w:rPr>
+      </w:pPr>
+    </w:p>
+    <w:p>
+      <w:pPr>
+        <w:rPr>
+          <w:rFonts w:ascii="Times New Roman" w:hAnsi="Times New Roman"/>
+        </w:rPr>
+      </w:pPr>
+      <w:r>
+        <w:rPr>
+          <w:rFonts w:ascii="Times New Roman" w:hAnsi="Times New Roman"/>
+        </w:rPr>
+        <w:t>tr</w:t>
+      </w:r>
+      <w:r>
+        <w:rPr>
+          <w:rFonts w:ascii="Times New Roman" w:hAnsi="Times New Roman"/>
+        </w:rPr>
+        <w:t xml:space="preserve">ARPES </w:t>
+      </w:r>
+      <w:r>
+        <w:rPr>
+          <w:rFonts w:ascii="Times New Roman" w:hAnsi="Times New Roman"/>
+        </w:rPr>
+        <w:t xml:space="preserve">measurements were performed using both a momentum microscope and a hemispherical analyzer. For the momentum microscope measurements. using a high-repetition rate </w:t>
+      </w:r>
+      <w:r>
+        <w:rPr>
+          <w:rFonts w:ascii="Times New Roman" w:hAnsi="Times New Roman"/>
+        </w:rPr>
+        <w:t xml:space="preserve">OPCPA </w:t>
+      </w:r>
+      <w:r>
+        <w:rPr>
+          <w:rFonts w:ascii="Times New Roman" w:hAnsi="Times New Roman"/>
+        </w:rPr>
+        <w:fldChar w:fldCharType="begin"/>
+      </w:r>
+      <w:r>
+        <w:rPr>
+          <w:rFonts w:ascii="Times New Roman" w:hAnsi="Times New Roman"/>
+        </w:rPr>
+        <w:instrText xml:space="preserve"> ADDIN ZOTERO_ITEM CSL_CITATION {"citationID":"nixcfdcD","properties":{"formattedCitation":"({\\i{}11})","plainCitation":"(11)","noteIndex":0},"citationItems":[{"id":2112,"uris":["http://zotero.org/users/8926575/items/6XXAGEWC"],"itemData":{"id":2112,"type":"article-journal","abstract":"An optical parametric chirped pulse amplifier fully based on Yb lasers at 500 kHz is described. Passive optical-synchronization is achieved between a fiber laser-pumped white-light and a 515 nm pump produced with a 200 W picosecond Yb:YAG InnoSlab amplifier. An output power up to 19.7 W with long-term stability of 0.3% is demonstrated for wavelength tunable pulses between 680 nm and 900 nm and spectral stability of 0.2%; 16.5 W can be achieved with a bandwidth supporting 5.4 fs pulses. We demonstrate compression of 30 µJ pulses to sub-20 fs duration with a prism compressor, suitable for high harmonic generation.","container-title":"Optics Express","DOI":"10.1364/OE.23.001491","ISSN":"1094-4087","issue":"2","journalAbbreviation":"Opt. Express","language":"en","page":"1491","source":"DOI.org (Crossref)","title":"500 kHz OPCPA delivering tunable sub-20 fs pulses with 15 W average power based on an all-ytterbium laser","volume":"23","author":[{"family":"Puppin","given":"Michele"},{"family":"Deng","given":"Yunpei"},{"family":"Prochnow","given":"Oliver"},{"family":"Ahrens","given":"Jan"},{"family":"Binhammer","given":"Thomas"},{"family":"Morgner","given":"Uwe"},{"family":"Krenz","given":"Marcel"},{"family":"Wolf","given":"Martin"},{"family":"Ernstorfer","given":"Ralph"}],"issued":{"date-parts":[["2015",1,26]]}}}],"schema":"https://github.com/citation-style-language/schema/raw/master/csl-citation.json"} </w:instrText>
+      </w:r>
+      <w:r>
+        <w:rPr>
+          <w:rFonts w:ascii="Times New Roman" w:hAnsi="Times New Roman"/>
+        </w:rPr>
+        <w:fldChar w:fldCharType="separate"/>
+      </w:r>
+      <w:r>
+        <w:rPr>
+          <w:rFonts w:ascii="Times New Roman" w:hAnsi="Times New Roman"/>
+          <w:szCs w:val="24"/>
+        </w:rPr>
+        <w:t>(</w:t>
+      </w:r>
+      <w:r>
+        <w:rPr>
+          <w:rFonts w:ascii="Times New Roman" w:hAnsi="Times New Roman"/>
+          <w:i/>
+          <w:iCs/>
+          <w:szCs w:val="24"/>
+        </w:rPr>
+        <w:t>11</w:t>
+      </w:r>
+      <w:r>
+        <w:rPr>
+          <w:rFonts w:ascii="Times New Roman" w:hAnsi="Times New Roman"/>
+          <w:szCs w:val="24"/>
+        </w:rPr>
+        <w:t>)</w:t>
+      </w:r>
+      <w:r>
+        <w:rPr>
+          <w:rFonts w:ascii="Times New Roman" w:hAnsi="Times New Roman"/>
+        </w:rPr>
+        <w:fldChar w:fldCharType="end"/>
+      </w:r>
+      <w:r>
+        <w:rPr>
+          <w:rFonts w:ascii="Times New Roman" w:hAnsi="Times New Roman"/>
+        </w:rPr>
+        <w:t xml:space="preserve"> operating at </w:t>
+      </w:r>
+      <w:r>
+        <w:rPr>
+          <w:rFonts w:ascii="Times New Roman" w:hAnsi="Times New Roman"/>
+        </w:rPr>
+        <w:t>~</w:t>
+      </w:r>
+      <w:r>
+        <w:rPr>
+          <w:rFonts w:ascii="Times New Roman" w:hAnsi="Times New Roman"/>
+        </w:rPr>
+        <w:t xml:space="preserve">500 kHz </w:t>
+      </w:r>
+      <w:r>
+        <w:rPr>
+          <w:rFonts w:ascii="Times New Roman" w:hAnsi="Times New Roman"/>
+        </w:rPr>
+        <w:fldChar w:fldCharType="begin"/>
+      </w:r>
+      <w:r>
+        <w:rPr>
+          <w:rFonts w:ascii="Times New Roman" w:hAnsi="Times New Roman"/>
+        </w:rPr>
+        <w:instrText xml:space="preserve"> ADDIN ZOTERO_ITEM CSL_CITATION {"citationID":"JqlS8xUp","properties":{"formattedCitation":"({\\i{}10}, {\\i{}12})","plainCitation":"(10, 12)","noteIndex":0},"citationItems":[{"id":97,"uris":["http://zotero.org/users/8926575/items/L3UN5JDC"],"itemData":{"id":97,"type":"article-journal","abstract":"Time- and angle-resolved photoemission spectroscopy (trARPES) employing a 500 kHz extreme-ultraviolet light source operating at 21.7 eV probe photon energy is reported. Based on a high-power ytterbium laser, optical parametric chirped pulse amplification, and ultraviolet-driven high-harmonic generation, the light source produces an isolated high-harmonic with 110 meV bandwidth and a flux of more than 1011 photons/s on the sample. Combined with a state-of-the-art ARPES chamber, this table-top experiment allows high-repetition rate pump-probe experiments of electron dynamics in occupied and normally unoccupied (excited) states in the entire Brillouin zone and with a temporal system response function below 40 fs.","container-title":"Review of Scientific Instruments","DOI":"10.1063/1.5081938","ISSN":"0034-6748","issue":"2","note":"publisher: American Institute of Physics","page":"023104","source":"aip.scitation.org (Atypon)","title":"Time- and angle-resolved photoemission spectroscopy of solids in the extreme ultraviolet at 500 kHz repetition rate","volume":"90","author":[{"family":"Puppin","given":"M."},{"family":"Deng","given":"Y."},{"family":"Nicholson","given":"C. W."},{"family":"Feldl","given":"J."},{"family":"Schröter","given":"N. B. M."},{"family":"Vita","given":"H."},{"family":"Kirchmann","given":"P. S."},{"family":"Monney","given":"C."},{"family":"Rettig","given":"L."},{"family":"Wolf","given":"M."},{"family":"Ernstorfer","given":"R."}],"issued":{"date-parts":[["2019",2]]}}},{"id":"KeLQQdeI/eZWgLPED","uris":["http://zotero.org/users/8926575/items/RCL5XG9X"],"itemData":{"id":1984,"type":"article-journal","abstract":"Time-of-flight-based momentum microscopy has a growing presence in photoemission studies, as it enables parallel energy- and momentumresolved acquisition of the full photoelectron distribution. Here, we report table-top extreme ultraviolet time- and angle-resolved photoemission spectroscopy (trARPES) featuring both a hemispherical analyzer and a momentum microscope within the same setup. We present a systematic comparison of the two detection schemes and quantify experimentally relevant parameters, including pump- and probe-induced space-charge effects, detection efficiency, photoelectron count rates, and depth of focus. We highlight the advantages and limitations of both instruments based on exemplary trARPES measurements of bulk WSe2. Our analysis demonstrates the complementary nature of the two spectrometers for time-resolved ARPES experiments. Their combination in a single experimental apparatus allows us to address a broad range of scientific questions with trARPES.","container-title":"Review of Scientific Instruments","DOI":"10.1063/5.0024493","ISSN":"0034-6748, 1089-7623","issue":"12","journalAbbreviation":"Review of Scientific Instruments","language":"en","page":"123112","source":"DOI.org (Crossref)","title":"A quantitative comparison of time-of-flight momentum microscopes and hemispherical analyzers for time- and angle-resolved photoemission spectroscopy experiments","volume":"91","author":[{"family":"Maklar","given":"J."},{"family":"Dong","given":"S."},{"family":"Beaulieu","given":"S."},{"family":"Pincelli","given":"T."},{"family":"Dendzik","given":"M."},{"family":"Windsor","given":"Y. W."},{"family":"Xian","given":"R. P."},{"family":"Wolf","given":"M."},{"family":"Ernstorfer","given":"R."},{"family":"Rettig","given":"L."}],"issued":{"date-parts":[["2020",12,1]]}}}],"schema":"https://github.com/citation-style-language/schema/raw/master/csl-citation.json"} </w:instrText>
+      </w:r>
+      <w:r>
+        <w:rPr>
+          <w:rFonts w:ascii="Times New Roman" w:hAnsi="Times New Roman"/>
+        </w:rPr>
+        <w:fldChar w:fldCharType="separate"/>
+      </w:r>
+      <w:r>
+        <w:rPr>
+          <w:rFonts w:ascii="Times New Roman" w:hAnsi="Times New Roman"/>
+          <w:szCs w:val="24"/>
+        </w:rPr>
+        <w:t>(</w:t>
+      </w:r>
+      <w:r>
+        <w:rPr>
+          <w:rFonts w:ascii="Times New Roman" w:hAnsi="Times New Roman"/>
+          <w:i/>
+          <w:iCs/>
+          <w:szCs w:val="24"/>
+        </w:rPr>
+        <w:t>10</w:t>
+      </w:r>
+      <w:r>
+        <w:rPr>
+          <w:rFonts w:ascii="Times New Roman" w:hAnsi="Times New Roman"/>
+          <w:szCs w:val="24"/>
+        </w:rPr>
+        <w:t xml:space="preserve">, </w:t>
+      </w:r>
+      <w:r>
+        <w:rPr>
+          <w:rFonts w:ascii="Times New Roman" w:hAnsi="Times New Roman"/>
+          <w:i/>
+          <w:iCs/>
+          <w:szCs w:val="24"/>
+        </w:rPr>
         <w:t>12</w:t>
       </w:r>
       <w:r>
@@ -7468,7 +8495,7 @@
           <w:rFonts w:ascii="Times New Roman" w:hAnsi="Times New Roman"/>
         </w:rPr>
         <w:tab/>
-        <w:t xml:space="preserve">K. Lin, X. Sun, F. Dirnberger, Y. Li, J. Qu, P. Wen, Z. Sofer, A. Söll, S. Winnerl, M. Helm, S. Zhou, Y. Dan, S. Prucnal, Strong Exciton–Phonon Coupling as a Fingerprint of Magnetic Ordering in van der Waals Layered CrSBr. </w:t>
+        <w:t xml:space="preserve">D. Sun, Y. Rao, G. A. Reider, G. Chen, Y. You, L. Brezin, A. R. Harutyunyan, T. F. Heinz, Observation of rapid exciton-exciton annihilation in monolayer molybdenum disulfide. </w:t>
       </w:r>
       <w:r>
         <w:rPr>
@@ -7476,7 +8503,7 @@
           <w:i/>
           <w:iCs/>
         </w:rPr>
-        <w:t>ACS Nano</w:t>
+        <w:t>Nano Lett</w:t>
       </w:r>
       <w:r>
         <w:rPr>
@@ -7490,6 +8517,104 @@
           <w:b/>
           <w:bCs/>
         </w:rPr>
+        <w:t>14</w:t>
+      </w:r>
+      <w:r>
+        <w:rPr>
+          <w:rFonts w:ascii="Times New Roman" w:hAnsi="Times New Roman"/>
+        </w:rPr>
+        <w:t>, 5625–9 (2014).</w:t>
+      </w:r>
+    </w:p>
+    <w:p>
+      <w:pPr>
+        <w:pStyle w:val="Bibliography"/>
+        <w:rPr>
+          <w:rFonts w:ascii="Times New Roman" w:hAnsi="Times New Roman"/>
+        </w:rPr>
+      </w:pPr>
+      <w:r>
+        <w:rPr>
+          <w:rFonts w:ascii="Times New Roman" w:hAnsi="Times New Roman"/>
+        </w:rPr>
+        <w:t xml:space="preserve">28. </w:t>
+      </w:r>
+      <w:r>
+        <w:rPr>
+          <w:rFonts w:ascii="Times New Roman" w:hAnsi="Times New Roman"/>
+        </w:rPr>
+        <w:tab/>
+        <w:t xml:space="preserve">A. Burgos-Caminal, E. Socie, M. E. F. Bouduban, J.-E. Moser, Exciton and Carrier Dynamics in Two-Dimensional Perovskites. </w:t>
+      </w:r>
+      <w:r>
+        <w:rPr>
+          <w:rFonts w:ascii="Times New Roman" w:hAnsi="Times New Roman"/>
+          <w:i/>
+          <w:iCs/>
+        </w:rPr>
+        <w:t>J. Phys. Chem. Lett.</w:t>
+      </w:r>
+      <w:r>
+        <w:rPr>
+          <w:rFonts w:ascii="Times New Roman" w:hAnsi="Times New Roman"/>
+        </w:rPr>
+        <w:t xml:space="preserve"> </w:t>
+      </w:r>
+      <w:r>
+        <w:rPr>
+          <w:rFonts w:ascii="Times New Roman" w:hAnsi="Times New Roman"/>
+          <w:b/>
+          <w:bCs/>
+        </w:rPr>
+        <w:t>11</w:t>
+      </w:r>
+      <w:r>
+        <w:rPr>
+          <w:rFonts w:ascii="Times New Roman" w:hAnsi="Times New Roman"/>
+        </w:rPr>
+        <w:t>, 7692–7701 (2020).</w:t>
+      </w:r>
+    </w:p>
+    <w:p>
+      <w:pPr>
+        <w:pStyle w:val="Bibliography"/>
+        <w:rPr>
+          <w:rFonts w:ascii="Times New Roman" w:hAnsi="Times New Roman"/>
+        </w:rPr>
+      </w:pPr>
+      <w:r>
+        <w:rPr>
+          <w:rFonts w:ascii="Times New Roman" w:hAnsi="Times New Roman"/>
+        </w:rPr>
+        <w:t xml:space="preserve">29. </w:t>
+      </w:r>
+      <w:r>
+        <w:rPr>
+          <w:rFonts w:ascii="Times New Roman" w:hAnsi="Times New Roman"/>
+        </w:rPr>
+        <w:tab/>
+        <w:t xml:space="preserve">K. Lin, X. Sun, F. Dirnberger, Y. Li, J. Qu, P. Wen, Z. Sofer, A. Söll, S. Winnerl, M. Helm, S. Zhou, Y. Dan, S. Prucnal, Strong Exciton–Phonon Coupling as a Fingerprint of Magnetic Ordering in van der Waals Layered CrSBr. </w:t>
+      </w:r>
+      <w:r>
+        <w:rPr>
+          <w:rFonts w:ascii="Times New Roman" w:hAnsi="Times New Roman"/>
+          <w:i/>
+          <w:iCs/>
+        </w:rPr>
+        <w:t>ACS Nano</w:t>
+      </w:r>
+      <w:r>
+        <w:rPr>
+          <w:rFonts w:ascii="Times New Roman" w:hAnsi="Times New Roman"/>
+        </w:rPr>
+        <w:t xml:space="preserve"> </w:t>
+      </w:r>
+      <w:r>
+        <w:rPr>
+          <w:rFonts w:ascii="Times New Roman" w:hAnsi="Times New Roman"/>
+          <w:b/>
+          <w:bCs/>
+        </w:rPr>
         <w:t>18</w:t>
       </w:r>
       <w:r>
@@ -7510,7 +8635,7 @@
         <w:rPr>
           <w:rFonts w:ascii="Times New Roman" w:hAnsi="Times New Roman"/>
         </w:rPr>
-        <w:t xml:space="preserve">28. </w:t>
+        <w:t xml:space="preserve">30. </w:t>
       </w:r>
       <w:r>
         <w:rPr>
@@ -7559,7 +8684,7 @@
         <w:rPr>
           <w:rFonts w:ascii="Times New Roman" w:hAnsi="Times New Roman"/>
         </w:rPr>
-        <w:t xml:space="preserve">29. </w:t>
+        <w:t xml:space="preserve">31. </w:t>
       </w:r>
       <w:r>
         <w:rPr>
@@ -7580,7 +8705,7 @@
         <w:rPr>
           <w:rFonts w:ascii="Times New Roman" w:hAnsi="Times New Roman"/>
         </w:rPr>
-        <w:t xml:space="preserve">30. </w:t>
+        <w:t xml:space="preserve">32. </w:t>
       </w:r>
       <w:r>
         <w:rPr>
@@ -7629,7 +8754,7 @@
         <w:rPr>
           <w:rFonts w:ascii="Times New Roman" w:hAnsi="Times New Roman"/>
         </w:rPr>
-        <w:t xml:space="preserve">31. </w:t>
+        <w:t xml:space="preserve">33. </w:t>
       </w:r>
       <w:r>
         <w:rPr>
@@ -7692,7 +8817,7 @@
         <w:rPr>
           <w:rFonts w:ascii="Times New Roman" w:hAnsi="Times New Roman"/>
         </w:rPr>
-        <w:t xml:space="preserve">32. </w:t>
+        <w:t xml:space="preserve">34. </w:t>
       </w:r>
       <w:r>
         <w:rPr>
@@ -7741,14 +8866,14 @@
         <w:rPr>
           <w:rFonts w:ascii="Times New Roman" w:hAnsi="Times New Roman"/>
         </w:rPr>
-        <w:t xml:space="preserve">33. </w:t>
+        <w:t xml:space="preserve">35. </w:t>
       </w:r>
       <w:r>
         <w:rPr>
           <w:rFonts w:ascii="Times New Roman" w:hAnsi="Times New Roman"/>
         </w:rPr>
         <w:tab/>
-        <w:t xml:space="preserve">A. Burgos-Caminal, E. Socie, M. E. F. Bouduban, J.-E. Moser, Exciton and Carrier Dynamics in Two-Dimensional Perovskites. </w:t>
+        <w:t xml:space="preserve">C. Trovatello, F. Katsch, N. J. Borys, M. Selig, K. Yao, R. Borrego-Varillas, F. Scotognella, I. Kriegel, A. Yan, A. Zettl, P. J. Schuck, A. Knorr, G. Cerullo, S. D. Conte, The ultrafast onset of exciton formation in 2D semiconductors. </w:t>
       </w:r>
       <w:r>
         <w:rPr>
@@ -7756,7 +8881,7 @@
           <w:i/>
           <w:iCs/>
         </w:rPr>
-        <w:t>J. Phys. Chem. Lett.</w:t>
+        <w:t>Nat Commun</w:t>
       </w:r>
       <w:r>
         <w:rPr>
@@ -7776,7 +8901,7 @@
         <w:rPr>
           <w:rFonts w:ascii="Times New Roman" w:hAnsi="Times New Roman"/>
         </w:rPr>
-        <w:t>, 7692–7701 (2020).</w:t>
+        <w:t>, 5277 (2020).</w:t>
       </w:r>
     </w:p>
     <w:p>
@@ -7790,56 +8915,7 @@
         <w:rPr>
           <w:rFonts w:ascii="Times New Roman" w:hAnsi="Times New Roman"/>
         </w:rPr>
-        <w:t xml:space="preserve">34. </w:t>
-      </w:r>
-      <w:r>
-        <w:rPr>
-          <w:rFonts w:ascii="Times New Roman" w:hAnsi="Times New Roman"/>
-        </w:rPr>
-        <w:tab/>
-        <w:t xml:space="preserve">C. Trovatello, F. Katsch, N. J. Borys, M. Selig, K. Yao, R. Borrego-Varillas, F. Scotognella, I. Kriegel, A. Yan, A. Zettl, P. J. Schuck, A. Knorr, G. Cerullo, S. D. Conte, The ultrafast onset of exciton formation in 2D semiconductors. </w:t>
-      </w:r>
-      <w:r>
-        <w:rPr>
-          <w:rFonts w:ascii="Times New Roman" w:hAnsi="Times New Roman"/>
-          <w:i/>
-          <w:iCs/>
-        </w:rPr>
-        <w:t>Nat Commun</w:t>
-      </w:r>
-      <w:r>
-        <w:rPr>
-          <w:rFonts w:ascii="Times New Roman" w:hAnsi="Times New Roman"/>
-        </w:rPr>
-        <w:t xml:space="preserve"> </w:t>
-      </w:r>
-      <w:r>
-        <w:rPr>
-          <w:rFonts w:ascii="Times New Roman" w:hAnsi="Times New Roman"/>
-          <w:b/>
-          <w:bCs/>
-        </w:rPr>
-        <w:t>11</w:t>
-      </w:r>
-      <w:r>
-        <w:rPr>
-          <w:rFonts w:ascii="Times New Roman" w:hAnsi="Times New Roman"/>
-        </w:rPr>
-        <w:t>, 5277 (2020).</w:t>
-      </w:r>
-    </w:p>
-    <w:p>
-      <w:pPr>
-        <w:pStyle w:val="Bibliography"/>
-        <w:rPr>
-          <w:rFonts w:ascii="Times New Roman" w:hAnsi="Times New Roman"/>
-        </w:rPr>
-      </w:pPr>
-      <w:r>
-        <w:rPr>
-          <w:rFonts w:ascii="Times New Roman" w:hAnsi="Times New Roman"/>
-        </w:rPr>
-        <w:t xml:space="preserve">35. </w:t>
+        <w:t xml:space="preserve">36. </w:t>
       </w:r>
       <w:r>
         <w:rPr>
@@ -8799,7 +9875,6 @@
   <w:style w:type="character" w:default="1" w:styleId="DefaultParagraphFont">
     <w:name w:val="Default Paragraph Font"/>
     <w:uiPriority w:val="1"/>
-    <w:semiHidden/>
     <w:unhideWhenUsed/>
   </w:style>
   <w:style w:type="table" w:default="1" w:styleId="TableNormal">

</xml_diff>